<commit_message>
Revert "Revert "Edit Báo cáo""
This reverts commit 66bc2480f66614174f23270455844422f8130ac3.
</commit_message>
<xml_diff>
--- a/Báo cáo.docx
+++ b/Báo cáo.docx
@@ -1,293 +1,1988 @@
 
 <file path=word/document.xml><?xml version="1.0" encoding="utf-8"?>
-<w:document xmlns:wpc="http://schemas.microsoft.com/office/word/2010/wordprocessingCanvas" xmlns:cx="http://schemas.microsoft.com/office/drawing/2014/chartex" xmlns:mc="http://schemas.openxmlformats.org/markup-compatibility/2006" xmlns:o="urn:schemas-microsoft-com:office:office" xmlns:r="http://schemas.openxmlformats.org/officeDocument/2006/relationships" xmlns:m="http://schemas.openxmlformats.org/officeDocument/2006/math" xmlns:v="urn:schemas-microsoft-com:vml" xmlns:wp14="http://schemas.microsoft.com/office/word/2010/wordprocessingDrawing" xmlns:wp="http://schemas.openxmlformats.org/drawingml/2006/wordprocessingDrawing" xmlns:w10="urn:schemas-microsoft-com:office:word" xmlns:w="http://schemas.openxmlformats.org/wordprocessingml/2006/main" xmlns:w14="http://schemas.microsoft.com/office/word/2010/wordml" xmlns:w15="http://schemas.microsoft.com/office/word/2012/wordml" xmlns:w16se="http://schemas.microsoft.com/office/word/2015/wordml/symex" xmlns:wpg="http://schemas.microsoft.com/office/word/2010/wordprocessingGroup" xmlns:wpi="http://schemas.microsoft.com/office/word/2010/wordprocessingInk" xmlns:wne="http://schemas.microsoft.com/office/word/2006/wordml" xmlns:wps="http://schemas.microsoft.com/office/word/2010/wordprocessingShape" mc:Ignorable="w14 w15 w16se wp14">
+<w:document xmlns:wpc="http://schemas.microsoft.com/office/word/2010/wordprocessingCanvas" xmlns:cx="http://schemas.microsoft.com/office/drawing/2014/chartex" xmlns:cx1="http://schemas.microsoft.com/office/drawing/2015/9/8/chartex" xmlns:cx2="http://schemas.microsoft.com/office/drawing/2015/10/21/chartex" xmlns:mc="http://schemas.openxmlformats.org/markup-compatibility/2006" xmlns:o="urn:schemas-microsoft-com:office:office" xmlns:r="http://schemas.openxmlformats.org/officeDocument/2006/relationships" xmlns:m="http://schemas.openxmlformats.org/officeDocument/2006/math" xmlns:v="urn:schemas-microsoft-com:vml" xmlns:wp14="http://schemas.microsoft.com/office/word/2010/wordprocessingDrawing" xmlns:wp="http://schemas.openxmlformats.org/drawingml/2006/wordprocessingDrawing" xmlns:w10="urn:schemas-microsoft-com:office:word" xmlns:w="http://schemas.openxmlformats.org/wordprocessingml/2006/main" xmlns:w14="http://schemas.microsoft.com/office/word/2010/wordml" xmlns:w15="http://schemas.microsoft.com/office/word/2012/wordml" xmlns:w16se="http://schemas.microsoft.com/office/word/2015/wordml/symex" xmlns:wpg="http://schemas.microsoft.com/office/word/2010/wordprocessingGroup" xmlns:wpi="http://schemas.microsoft.com/office/word/2010/wordprocessingInk" xmlns:wne="http://schemas.microsoft.com/office/word/2006/wordml" xmlns:wps="http://schemas.microsoft.com/office/word/2010/wordprocessingShape" mc:Ignorable="w14 w15 w16se wp14">
   <w:body>
     <w:p>
-      <w:r>
-        <w:t>Phần 1. Tổng quan</w:t>
-      </w:r>
-    </w:p>
-    <w:p>
-      <w:pPr>
-        <w:jc w:val="both"/>
-      </w:pPr>
-      <w:r>
-        <w:t>Đặt vấn đề: các quán cà phê nói chung hay các cửa hàng kinh doanh nói riêng đa phần ghi chép các giao dịch trong ngày bằng thủ công, lưu trữ các sổ sách ở dạng trang giấy. Điều này tốn rất nhiều công sức, tiền bạc, cũng như thời gian khi cần các hoạt động như quản lý, kiểm kê các mặt hàng, các giao dịch. Làm ảnh hưởng không nhỏ đến cửa hàng, là cho cửa hàng không thể tối đa được lợi nhuận kinh doanh.</w:t>
-      </w:r>
-    </w:p>
-    <w:p>
-      <w:pPr>
-        <w:jc w:val="both"/>
-      </w:pPr>
-      <w:r>
-        <w:t>Để giải quyết vấn về trên thì các cửa hàng nên áp dụng công nghệ thông tin và công tác quản lý. Mọi dữ liệu về cửa hàng được ghi chép trong máy tính, khi cần có thể xem trực tiếp và nhanh chóng mà không mất nhiều thời gian</w:t>
-      </w:r>
-      <w:r>
-        <w:t>.</w:t>
-      </w:r>
+      <w:pPr>
+        <w:spacing w:after="100" w:line="360" w:lineRule="auto"/>
+        <w:jc w:val="center"/>
+        <w:rPr>
+          <w:sz w:val="26"/>
+          <w:szCs w:val="26"/>
+        </w:rPr>
+      </w:pPr>
+      <w:r>
+        <w:rPr>
+          <w:noProof/>
+          <w:sz w:val="26"/>
+          <w:szCs w:val="26"/>
+        </w:rPr>
+        <mc:AlternateContent>
+          <mc:Choice Requires="wps">
+            <w:drawing>
+              <wp:anchor distT="0" distB="0" distL="114300" distR="114300" simplePos="0" relativeHeight="251661312" behindDoc="0" locked="0" layoutInCell="1" allowOverlap="1" wp14:anchorId="4C6EE5B1" wp14:editId="556EA213">
+                <wp:simplePos x="0" y="0"/>
+                <wp:positionH relativeFrom="column">
+                  <wp:posOffset>-496669</wp:posOffset>
+                </wp:positionH>
+                <wp:positionV relativeFrom="paragraph">
+                  <wp:posOffset>-268828</wp:posOffset>
+                </wp:positionV>
+                <wp:extent cx="11875" cy="8917982"/>
+                <wp:effectExtent l="19050" t="19050" r="26670" b="35560"/>
+                <wp:wrapNone/>
+                <wp:docPr id="4" name="Straight Connector 4"/>
+                <wp:cNvGraphicFramePr/>
+                <a:graphic xmlns:a="http://schemas.openxmlformats.org/drawingml/2006/main">
+                  <a:graphicData uri="http://schemas.microsoft.com/office/word/2010/wordprocessingShape">
+                    <wps:wsp>
+                      <wps:cNvCnPr/>
+                      <wps:spPr>
+                        <a:xfrm>
+                          <a:off x="0" y="0"/>
+                          <a:ext cx="11875" cy="8917982"/>
+                        </a:xfrm>
+                        <a:prstGeom prst="line">
+                          <a:avLst/>
+                        </a:prstGeom>
+                        <a:ln w="38100"/>
+                      </wps:spPr>
+                      <wps:style>
+                        <a:lnRef idx="3">
+                          <a:schemeClr val="dk1"/>
+                        </a:lnRef>
+                        <a:fillRef idx="0">
+                          <a:schemeClr val="dk1"/>
+                        </a:fillRef>
+                        <a:effectRef idx="2">
+                          <a:schemeClr val="dk1"/>
+                        </a:effectRef>
+                        <a:fontRef idx="minor">
+                          <a:schemeClr val="tx1"/>
+                        </a:fontRef>
+                      </wps:style>
+                      <wps:bodyPr/>
+                    </wps:wsp>
+                  </a:graphicData>
+                </a:graphic>
+                <wp14:sizeRelH relativeFrom="margin">
+                  <wp14:pctWidth>0</wp14:pctWidth>
+                </wp14:sizeRelH>
+                <wp14:sizeRelV relativeFrom="margin">
+                  <wp14:pctHeight>0</wp14:pctHeight>
+                </wp14:sizeRelV>
+              </wp:anchor>
+            </w:drawing>
+          </mc:Choice>
+          <mc:Fallback>
+            <w:pict>
+              <v:line w14:anchorId="5B16F2CA" id="Straight Connector 4" o:spid="_x0000_s1026" style="position:absolute;z-index:251661312;visibility:visible;mso-wrap-style:square;mso-width-percent:0;mso-height-percent:0;mso-wrap-distance-left:9pt;mso-wrap-distance-top:0;mso-wrap-distance-right:9pt;mso-wrap-distance-bottom:0;mso-position-horizontal:absolute;mso-position-horizontal-relative:text;mso-position-vertical:absolute;mso-position-vertical-relative:text;mso-width-percent:0;mso-height-percent:0;mso-width-relative:margin;mso-height-relative:margin" from="-39.1pt,-21.15pt" to="-38.15pt,681.05pt" o:gfxdata="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" strokecolor="black [3200]" strokeweight="3pt">
+                <v:stroke joinstyle="miter"/>
+              </v:line>
+            </w:pict>
+          </mc:Fallback>
+        </mc:AlternateContent>
+      </w:r>
+      <w:r>
+        <w:rPr>
+          <w:noProof/>
+          <w:sz w:val="26"/>
+          <w:szCs w:val="26"/>
+        </w:rPr>
+        <mc:AlternateContent>
+          <mc:Choice Requires="wps">
+            <w:drawing>
+              <wp:anchor distT="0" distB="0" distL="114300" distR="114300" simplePos="0" relativeHeight="251663360" behindDoc="0" locked="0" layoutInCell="1" allowOverlap="1" wp14:anchorId="1AAB952B" wp14:editId="4386566E">
+                <wp:simplePos x="0" y="0"/>
+                <wp:positionH relativeFrom="column">
+                  <wp:posOffset>6367269</wp:posOffset>
+                </wp:positionH>
+                <wp:positionV relativeFrom="paragraph">
+                  <wp:posOffset>-268829</wp:posOffset>
+                </wp:positionV>
+                <wp:extent cx="0" cy="8924587"/>
+                <wp:effectExtent l="19050" t="0" r="19050" b="29210"/>
+                <wp:wrapNone/>
+                <wp:docPr id="6" name="Straight Connector 6"/>
+                <wp:cNvGraphicFramePr/>
+                <a:graphic xmlns:a="http://schemas.openxmlformats.org/drawingml/2006/main">
+                  <a:graphicData uri="http://schemas.microsoft.com/office/word/2010/wordprocessingShape">
+                    <wps:wsp>
+                      <wps:cNvCnPr/>
+                      <wps:spPr>
+                        <a:xfrm>
+                          <a:off x="0" y="0"/>
+                          <a:ext cx="0" cy="8924587"/>
+                        </a:xfrm>
+                        <a:prstGeom prst="line">
+                          <a:avLst/>
+                        </a:prstGeom>
+                        <a:ln w="38100"/>
+                      </wps:spPr>
+                      <wps:style>
+                        <a:lnRef idx="1">
+                          <a:schemeClr val="dk1"/>
+                        </a:lnRef>
+                        <a:fillRef idx="0">
+                          <a:schemeClr val="dk1"/>
+                        </a:fillRef>
+                        <a:effectRef idx="0">
+                          <a:schemeClr val="dk1"/>
+                        </a:effectRef>
+                        <a:fontRef idx="minor">
+                          <a:schemeClr val="tx1"/>
+                        </a:fontRef>
+                      </wps:style>
+                      <wps:bodyPr/>
+                    </wps:wsp>
+                  </a:graphicData>
+                </a:graphic>
+                <wp14:sizeRelH relativeFrom="margin">
+                  <wp14:pctWidth>0</wp14:pctWidth>
+                </wp14:sizeRelH>
+                <wp14:sizeRelV relativeFrom="margin">
+                  <wp14:pctHeight>0</wp14:pctHeight>
+                </wp14:sizeRelV>
+              </wp:anchor>
+            </w:drawing>
+          </mc:Choice>
+          <mc:Fallback>
+            <w:pict>
+              <v:line w14:anchorId="1EDEEA47" id="Straight Connector 6" o:spid="_x0000_s1026" style="position:absolute;z-index:251663360;visibility:visible;mso-wrap-style:square;mso-width-percent:0;mso-height-percent:0;mso-wrap-distance-left:9pt;mso-wrap-distance-top:0;mso-wrap-distance-right:9pt;mso-wrap-distance-bottom:0;mso-position-horizontal:absolute;mso-position-horizontal-relative:text;mso-position-vertical:absolute;mso-position-vertical-relative:text;mso-width-percent:0;mso-height-percent:0;mso-width-relative:margin;mso-height-relative:margin" from="501.35pt,-21.15pt" to="501.35pt,681.55pt" o:gfxdata="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" strokecolor="black [3200]" strokeweight="3pt">
+                <v:stroke joinstyle="miter"/>
+              </v:line>
+            </w:pict>
+          </mc:Fallback>
+        </mc:AlternateContent>
+      </w:r>
+      <w:r>
+        <w:rPr>
+          <w:noProof/>
+          <w:sz w:val="26"/>
+          <w:szCs w:val="26"/>
+        </w:rPr>
+        <mc:AlternateContent>
+          <mc:Choice Requires="wps">
+            <w:drawing>
+              <wp:anchor distT="0" distB="0" distL="114300" distR="114300" simplePos="0" relativeHeight="251660288" behindDoc="0" locked="0" layoutInCell="1" allowOverlap="1" wp14:anchorId="13AEA290" wp14:editId="2D9F37AB">
+                <wp:simplePos x="0" y="0"/>
+                <wp:positionH relativeFrom="column">
+                  <wp:posOffset>-484794</wp:posOffset>
+                </wp:positionH>
+                <wp:positionV relativeFrom="paragraph">
+                  <wp:posOffset>-277421</wp:posOffset>
+                </wp:positionV>
+                <wp:extent cx="6852063" cy="0"/>
+                <wp:effectExtent l="0" t="19050" r="25400" b="19050"/>
+                <wp:wrapNone/>
+                <wp:docPr id="3" name="Straight Connector 3"/>
+                <wp:cNvGraphicFramePr/>
+                <a:graphic xmlns:a="http://schemas.openxmlformats.org/drawingml/2006/main">
+                  <a:graphicData uri="http://schemas.microsoft.com/office/word/2010/wordprocessingShape">
+                    <wps:wsp>
+                      <wps:cNvCnPr/>
+                      <wps:spPr>
+                        <a:xfrm flipV="1">
+                          <a:off x="0" y="0"/>
+                          <a:ext cx="6852063" cy="0"/>
+                        </a:xfrm>
+                        <a:prstGeom prst="line">
+                          <a:avLst/>
+                        </a:prstGeom>
+                        <a:ln w="38100"/>
+                      </wps:spPr>
+                      <wps:style>
+                        <a:lnRef idx="1">
+                          <a:schemeClr val="dk1"/>
+                        </a:lnRef>
+                        <a:fillRef idx="0">
+                          <a:schemeClr val="dk1"/>
+                        </a:fillRef>
+                        <a:effectRef idx="0">
+                          <a:schemeClr val="dk1"/>
+                        </a:effectRef>
+                        <a:fontRef idx="minor">
+                          <a:schemeClr val="tx1"/>
+                        </a:fontRef>
+                      </wps:style>
+                      <wps:bodyPr/>
+                    </wps:wsp>
+                  </a:graphicData>
+                </a:graphic>
+                <wp14:sizeRelH relativeFrom="margin">
+                  <wp14:pctWidth>0</wp14:pctWidth>
+                </wp14:sizeRelH>
+                <wp14:sizeRelV relativeFrom="margin">
+                  <wp14:pctHeight>0</wp14:pctHeight>
+                </wp14:sizeRelV>
+              </wp:anchor>
+            </w:drawing>
+          </mc:Choice>
+          <mc:Fallback>
+            <w:pict>
+              <v:line w14:anchorId="3CBCAABE" id="Straight Connector 3" o:spid="_x0000_s1026" style="position:absolute;flip:y;z-index:251660288;visibility:visible;mso-wrap-style:square;mso-width-percent:0;mso-height-percent:0;mso-wrap-distance-left:9pt;mso-wrap-distance-top:0;mso-wrap-distance-right:9pt;mso-wrap-distance-bottom:0;mso-position-horizontal:absolute;mso-position-horizontal-relative:text;mso-position-vertical:absolute;mso-position-vertical-relative:text;mso-width-percent:0;mso-height-percent:0;mso-width-relative:margin;mso-height-relative:margin" from="-38.15pt,-21.85pt" to="501.4pt,-21.85pt" o:gfxdata="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" strokecolor="black [3200]" strokeweight="3pt">
+                <v:stroke joinstyle="miter"/>
+              </v:line>
+            </w:pict>
+          </mc:Fallback>
+        </mc:AlternateContent>
+      </w:r>
+      <w:r>
+        <w:rPr>
+          <w:sz w:val="26"/>
+          <w:szCs w:val="26"/>
+        </w:rPr>
+        <w:t>TRƯỜNG ĐẠI HỌC KIÊN GIANG</w:t>
+      </w:r>
+    </w:p>
+    <w:p>
+      <w:pPr>
+        <w:spacing w:after="100" w:line="360" w:lineRule="auto"/>
+        <w:jc w:val="center"/>
+        <w:rPr>
+          <w:b/>
+          <w:sz w:val="26"/>
+          <w:szCs w:val="26"/>
+        </w:rPr>
+      </w:pPr>
+      <w:r>
+        <w:rPr>
+          <w:b/>
+          <w:sz w:val="26"/>
+          <w:szCs w:val="26"/>
+        </w:rPr>
+        <w:t>KHOA THÔNG TIN &amp; TRUYỀN THÔNG</w:t>
+      </w:r>
+    </w:p>
+    <w:p>
+      <w:pPr>
+        <w:spacing w:after="100" w:line="360" w:lineRule="auto"/>
+        <w:jc w:val="center"/>
+        <w:rPr>
+          <w:sz w:val="26"/>
+          <w:szCs w:val="26"/>
+        </w:rPr>
+      </w:pPr>
+      <w:r>
+        <w:rPr>
+          <w:noProof/>
+        </w:rPr>
+        <w:drawing>
+          <wp:anchor distT="0" distB="0" distL="114300" distR="114300" simplePos="0" relativeHeight="251659264" behindDoc="0" locked="0" layoutInCell="1" allowOverlap="1" wp14:anchorId="48148259" wp14:editId="55D97556">
+            <wp:simplePos x="0" y="0"/>
+            <wp:positionH relativeFrom="column">
+              <wp:posOffset>2586990</wp:posOffset>
+            </wp:positionH>
+            <wp:positionV relativeFrom="paragraph">
+              <wp:posOffset>252095</wp:posOffset>
+            </wp:positionV>
+            <wp:extent cx="832485" cy="733425"/>
+            <wp:effectExtent l="0" t="0" r="5715" b="9525"/>
+            <wp:wrapSquare wrapText="right"/>
+            <wp:docPr id="81" name="Picture 16" descr="LogoFinal"/>
+            <wp:cNvGraphicFramePr>
+              <a:graphicFrameLocks xmlns:a="http://schemas.openxmlformats.org/drawingml/2006/main" noChangeAspect="1"/>
+            </wp:cNvGraphicFramePr>
+            <a:graphic xmlns:a="http://schemas.openxmlformats.org/drawingml/2006/main">
+              <a:graphicData uri="http://schemas.openxmlformats.org/drawingml/2006/picture">
+                <pic:pic xmlns:pic="http://schemas.openxmlformats.org/drawingml/2006/picture">
+                  <pic:nvPicPr>
+                    <pic:cNvPr id="0" name="Picture 16" descr="LogoFinal"/>
+                    <pic:cNvPicPr>
+                      <a:picLocks noChangeAspect="1" noChangeArrowheads="1"/>
+                    </pic:cNvPicPr>
+                  </pic:nvPicPr>
+                  <pic:blipFill>
+                    <a:blip r:embed="rId8" cstate="print">
+                      <a:extLst>
+                        <a:ext uri="{28A0092B-C50C-407E-A947-70E740481C1C}">
+                          <a14:useLocalDpi xmlns:a14="http://schemas.microsoft.com/office/drawing/2010/main" val="0"/>
+                        </a:ext>
+                      </a:extLst>
+                    </a:blip>
+                    <a:srcRect/>
+                    <a:stretch>
+                      <a:fillRect/>
+                    </a:stretch>
+                  </pic:blipFill>
+                  <pic:spPr bwMode="auto">
+                    <a:xfrm>
+                      <a:off x="0" y="0"/>
+                      <a:ext cx="832485" cy="733425"/>
+                    </a:xfrm>
+                    <a:prstGeom prst="rect">
+                      <a:avLst/>
+                    </a:prstGeom>
+                    <a:noFill/>
+                    <a:ln>
+                      <a:noFill/>
+                    </a:ln>
+                  </pic:spPr>
+                </pic:pic>
+              </a:graphicData>
+            </a:graphic>
+            <wp14:sizeRelH relativeFrom="page">
+              <wp14:pctWidth>0</wp14:pctWidth>
+            </wp14:sizeRelH>
+            <wp14:sizeRelV relativeFrom="page">
+              <wp14:pctHeight>0</wp14:pctHeight>
+            </wp14:sizeRelV>
+          </wp:anchor>
+        </w:drawing>
+      </w:r>
+      <w:r>
+        <w:rPr>
+          <w:sz w:val="26"/>
+          <w:szCs w:val="26"/>
+        </w:rPr>
+        <w:t>--------------------------------</w:t>
+      </w:r>
+    </w:p>
+    <w:p>
+      <w:pPr>
+        <w:spacing w:after="100" w:line="360" w:lineRule="auto"/>
+      </w:pPr>
+    </w:p>
+    <w:p>
+      <w:pPr>
+        <w:spacing w:after="100" w:line="360" w:lineRule="auto"/>
+      </w:pPr>
       <w:bookmarkStart w:id="0" w:name="_GoBack"/>
       <w:bookmarkEnd w:id="0"/>
+    </w:p>
+    <w:p>
+      <w:pPr>
+        <w:spacing w:after="100" w:line="360" w:lineRule="auto"/>
+      </w:pPr>
+    </w:p>
+    <w:p>
+      <w:pPr>
+        <w:spacing w:after="100" w:line="360" w:lineRule="auto"/>
+        <w:jc w:val="center"/>
+        <w:rPr>
+          <w:b/>
+          <w:sz w:val="40"/>
+          <w:szCs w:val="40"/>
+        </w:rPr>
+      </w:pPr>
+      <w:r>
+        <w:rPr>
+          <w:b/>
+          <w:sz w:val="40"/>
+          <w:szCs w:val="40"/>
+        </w:rPr>
+        <w:t xml:space="preserve">BÁO CÁO </w:t>
+      </w:r>
+      <w:r>
+        <w:rPr>
+          <w:b/>
+          <w:sz w:val="40"/>
+          <w:szCs w:val="40"/>
+        </w:rPr>
+        <w:t>NIÊN LUẬN CƠ SỞ</w:t>
+      </w:r>
+    </w:p>
+    <w:p>
+      <w:pPr>
+        <w:spacing w:after="100" w:line="360" w:lineRule="auto"/>
+        <w:jc w:val="center"/>
+        <w:rPr>
+          <w:sz w:val="26"/>
+          <w:szCs w:val="26"/>
+        </w:rPr>
+      </w:pPr>
+    </w:p>
+    <w:p>
+      <w:pPr>
+        <w:spacing w:after="100" w:line="360" w:lineRule="auto"/>
+        <w:jc w:val="center"/>
+        <w:rPr>
+          <w:b/>
+          <w:sz w:val="36"/>
+          <w:szCs w:val="36"/>
+        </w:rPr>
+      </w:pPr>
+      <w:r>
+        <w:rPr>
+          <w:b/>
+          <w:sz w:val="36"/>
+          <w:szCs w:val="36"/>
+        </w:rPr>
+        <w:t>Đề tài:</w:t>
+      </w:r>
+    </w:p>
+    <w:p>
+      <w:pPr>
+        <w:spacing w:after="100" w:line="360" w:lineRule="auto"/>
+        <w:jc w:val="center"/>
+        <w:rPr>
+          <w:b/>
+          <w:sz w:val="36"/>
+          <w:szCs w:val="36"/>
+        </w:rPr>
+      </w:pPr>
+      <w:r>
+        <w:rPr>
+          <w:b/>
+          <w:sz w:val="36"/>
+          <w:szCs w:val="36"/>
+        </w:rPr>
+        <w:t>Xây dựng phần mềm quản lý quán cà phê</w:t>
+      </w:r>
+    </w:p>
+    <w:p>
+      <w:pPr>
+        <w:spacing w:after="100" w:line="360" w:lineRule="auto"/>
+        <w:rPr>
+          <w:sz w:val="26"/>
+          <w:szCs w:val="26"/>
+        </w:rPr>
+      </w:pPr>
+    </w:p>
+    <w:p>
+      <w:pPr>
+        <w:spacing w:after="100" w:line="360" w:lineRule="auto"/>
+        <w:jc w:val="center"/>
+        <w:rPr>
+          <w:b/>
+          <w:sz w:val="26"/>
+          <w:szCs w:val="26"/>
+        </w:rPr>
+      </w:pPr>
+    </w:p>
+    <w:p>
+      <w:pPr>
+        <w:spacing w:after="100" w:line="360" w:lineRule="auto"/>
+        <w:rPr>
+          <w:b/>
+          <w:sz w:val="26"/>
+          <w:szCs w:val="26"/>
+        </w:rPr>
+      </w:pPr>
+    </w:p>
+    <w:p>
+      <w:pPr>
+        <w:tabs>
+          <w:tab w:val="left" w:pos="4320"/>
+        </w:tabs>
+        <w:spacing w:after="100" w:line="360" w:lineRule="auto"/>
+        <w:rPr>
+          <w:sz w:val="26"/>
+          <w:szCs w:val="26"/>
+        </w:rPr>
+      </w:pPr>
+      <w:r>
+        <w:rPr>
+          <w:sz w:val="26"/>
+          <w:szCs w:val="26"/>
+        </w:rPr>
+        <w:t xml:space="preserve">                                                     </w:t>
+      </w:r>
+      <w:r>
+        <w:rPr>
+          <w:sz w:val="26"/>
+          <w:szCs w:val="26"/>
+        </w:rPr>
+        <w:tab/>
+        <w:t>SV thực hiện:</w:t>
+      </w:r>
+      <w:r>
+        <w:rPr>
+          <w:sz w:val="26"/>
+          <w:szCs w:val="26"/>
+        </w:rPr>
+        <w:t xml:space="preserve"> Tăng Dương Nhật Huy</w:t>
+      </w:r>
+    </w:p>
+    <w:p>
+      <w:pPr>
+        <w:tabs>
+          <w:tab w:val="left" w:pos="4320"/>
+        </w:tabs>
+        <w:spacing w:after="100" w:line="360" w:lineRule="auto"/>
+        <w:rPr>
+          <w:sz w:val="26"/>
+          <w:szCs w:val="26"/>
+        </w:rPr>
+      </w:pPr>
+      <w:r>
+        <w:rPr>
+          <w:sz w:val="26"/>
+          <w:szCs w:val="26"/>
+        </w:rPr>
+        <w:tab/>
+        <w:t>MSSV:</w:t>
+      </w:r>
+      <w:r>
+        <w:rPr>
+          <w:sz w:val="26"/>
+          <w:szCs w:val="26"/>
+        </w:rPr>
+        <w:t xml:space="preserve"> 1501206039</w:t>
+      </w:r>
+      <w:r>
+        <w:rPr>
+          <w:sz w:val="26"/>
+          <w:szCs w:val="26"/>
+        </w:rPr>
+        <w:tab/>
+      </w:r>
+    </w:p>
+    <w:p>
+      <w:pPr>
+        <w:tabs>
+          <w:tab w:val="left" w:pos="4320"/>
+        </w:tabs>
+        <w:spacing w:after="100" w:line="360" w:lineRule="auto"/>
+        <w:rPr>
+          <w:sz w:val="26"/>
+          <w:szCs w:val="26"/>
+        </w:rPr>
+      </w:pPr>
+      <w:r>
+        <w:rPr>
+          <w:sz w:val="26"/>
+          <w:szCs w:val="26"/>
+        </w:rPr>
+        <w:tab/>
+        <w:t>Lớp:</w:t>
+      </w:r>
+      <w:r>
+        <w:rPr>
+          <w:sz w:val="26"/>
+          <w:szCs w:val="26"/>
+        </w:rPr>
+        <w:t xml:space="preserve"> B15TT3</w:t>
+      </w:r>
+    </w:p>
+    <w:p>
+      <w:pPr>
+        <w:tabs>
+          <w:tab w:val="left" w:pos="4320"/>
+        </w:tabs>
+        <w:spacing w:after="100" w:line="360" w:lineRule="auto"/>
+        <w:rPr>
+          <w:sz w:val="26"/>
+          <w:szCs w:val="26"/>
+        </w:rPr>
+      </w:pPr>
+      <w:r>
+        <w:rPr>
+          <w:sz w:val="26"/>
+          <w:szCs w:val="26"/>
+        </w:rPr>
+        <w:tab/>
+        <w:t>Người hướng dẫn:</w:t>
+      </w:r>
+      <w:r>
+        <w:rPr>
+          <w:sz w:val="26"/>
+          <w:szCs w:val="26"/>
+        </w:rPr>
+        <w:t xml:space="preserve"> Đào Thị Phấn</w:t>
+      </w:r>
+    </w:p>
+    <w:p>
+      <w:pPr>
+        <w:tabs>
+          <w:tab w:val="left" w:pos="4320"/>
+        </w:tabs>
+        <w:spacing w:after="100" w:line="360" w:lineRule="auto"/>
+        <w:rPr>
+          <w:sz w:val="26"/>
+          <w:szCs w:val="26"/>
+        </w:rPr>
+      </w:pPr>
+    </w:p>
+    <w:p>
+      <w:pPr>
+        <w:tabs>
+          <w:tab w:val="left" w:pos="4320"/>
+        </w:tabs>
+        <w:spacing w:after="100" w:line="360" w:lineRule="auto"/>
+        <w:rPr>
+          <w:sz w:val="26"/>
+          <w:szCs w:val="26"/>
+        </w:rPr>
+      </w:pPr>
+    </w:p>
+    <w:p>
+      <w:pPr>
+        <w:tabs>
+          <w:tab w:val="left" w:pos="4320"/>
+        </w:tabs>
+        <w:spacing w:after="100" w:line="360" w:lineRule="auto"/>
+        <w:rPr>
+          <w:sz w:val="26"/>
+          <w:szCs w:val="26"/>
+        </w:rPr>
+      </w:pPr>
+    </w:p>
+    <w:p>
+      <w:pPr>
+        <w:tabs>
+          <w:tab w:val="left" w:pos="4320"/>
+        </w:tabs>
+        <w:spacing w:after="100" w:line="360" w:lineRule="auto"/>
+        <w:rPr>
+          <w:sz w:val="26"/>
+          <w:szCs w:val="26"/>
+        </w:rPr>
+      </w:pPr>
+    </w:p>
+    <w:p>
+      <w:pPr>
+        <w:tabs>
+          <w:tab w:val="left" w:pos="4320"/>
+        </w:tabs>
+        <w:spacing w:after="100" w:line="360" w:lineRule="auto"/>
+        <w:rPr>
+          <w:sz w:val="26"/>
+          <w:szCs w:val="26"/>
+        </w:rPr>
+      </w:pPr>
+    </w:p>
+    <w:p>
+      <w:pPr>
+        <w:tabs>
+          <w:tab w:val="left" w:pos="4500"/>
+        </w:tabs>
+        <w:spacing w:after="100" w:line="360" w:lineRule="auto"/>
+        <w:rPr>
+          <w:i/>
+          <w:sz w:val="22"/>
+          <w:szCs w:val="26"/>
+        </w:rPr>
+      </w:pPr>
+      <w:r>
+        <w:rPr>
+          <w:i/>
+          <w:noProof/>
+          <w:sz w:val="26"/>
+          <w:szCs w:val="26"/>
+        </w:rPr>
+        <mc:AlternateContent>
+          <mc:Choice Requires="wps">
+            <w:drawing>
+              <wp:anchor distT="0" distB="0" distL="114300" distR="114300" simplePos="0" relativeHeight="251662336" behindDoc="0" locked="0" layoutInCell="1" allowOverlap="1">
+                <wp:simplePos x="0" y="0"/>
+                <wp:positionH relativeFrom="column">
+                  <wp:posOffset>-496393</wp:posOffset>
+                </wp:positionH>
+                <wp:positionV relativeFrom="paragraph">
+                  <wp:posOffset>682152</wp:posOffset>
+                </wp:positionV>
+                <wp:extent cx="6862283" cy="7059"/>
+                <wp:effectExtent l="19050" t="19050" r="34290" b="31115"/>
+                <wp:wrapNone/>
+                <wp:docPr id="5" name="Straight Connector 5"/>
+                <wp:cNvGraphicFramePr/>
+                <a:graphic xmlns:a="http://schemas.openxmlformats.org/drawingml/2006/main">
+                  <a:graphicData uri="http://schemas.microsoft.com/office/word/2010/wordprocessingShape">
+                    <wps:wsp>
+                      <wps:cNvCnPr/>
+                      <wps:spPr>
+                        <a:xfrm flipV="1">
+                          <a:off x="0" y="0"/>
+                          <a:ext cx="6862283" cy="7059"/>
+                        </a:xfrm>
+                        <a:prstGeom prst="line">
+                          <a:avLst/>
+                        </a:prstGeom>
+                        <a:ln w="38100"/>
+                      </wps:spPr>
+                      <wps:style>
+                        <a:lnRef idx="1">
+                          <a:schemeClr val="dk1"/>
+                        </a:lnRef>
+                        <a:fillRef idx="0">
+                          <a:schemeClr val="dk1"/>
+                        </a:fillRef>
+                        <a:effectRef idx="0">
+                          <a:schemeClr val="dk1"/>
+                        </a:effectRef>
+                        <a:fontRef idx="minor">
+                          <a:schemeClr val="tx1"/>
+                        </a:fontRef>
+                      </wps:style>
+                      <wps:bodyPr/>
+                    </wps:wsp>
+                  </a:graphicData>
+                </a:graphic>
+                <wp14:sizeRelH relativeFrom="margin">
+                  <wp14:pctWidth>0</wp14:pctWidth>
+                </wp14:sizeRelH>
+                <wp14:sizeRelV relativeFrom="margin">
+                  <wp14:pctHeight>0</wp14:pctHeight>
+                </wp14:sizeRelV>
+              </wp:anchor>
+            </w:drawing>
+          </mc:Choice>
+          <mc:Fallback>
+            <w:pict>
+              <v:line w14:anchorId="546B9A15" id="Straight Connector 5" o:spid="_x0000_s1026" style="position:absolute;flip:y;z-index:251662336;visibility:visible;mso-wrap-style:square;mso-width-percent:0;mso-height-percent:0;mso-wrap-distance-left:9pt;mso-wrap-distance-top:0;mso-wrap-distance-right:9pt;mso-wrap-distance-bottom:0;mso-position-horizontal:absolute;mso-position-horizontal-relative:text;mso-position-vertical:absolute;mso-position-vertical-relative:text;mso-width-percent:0;mso-height-percent:0;mso-width-relative:margin;mso-height-relative:margin" from="-39.1pt,53.7pt" to="501.25pt,54.25pt" o:gfxdata="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" strokecolor="black [3200]" strokeweight="3pt">
+                <v:stroke joinstyle="miter"/>
+              </v:line>
+            </w:pict>
+          </mc:Fallback>
+        </mc:AlternateContent>
+      </w:r>
+      <w:r>
+        <w:rPr>
+          <w:i/>
+          <w:sz w:val="26"/>
+          <w:szCs w:val="26"/>
+        </w:rPr>
+        <w:t xml:space="preserve">Tháng 10 năm </w:t>
+      </w:r>
+      <w:r>
+        <w:rPr>
+          <w:i/>
+          <w:sz w:val="26"/>
+          <w:szCs w:val="26"/>
+        </w:rPr>
+        <w:t>201</w:t>
+      </w:r>
+      <w:r>
+        <w:rPr>
+          <w:i/>
+          <w:sz w:val="26"/>
+          <w:szCs w:val="26"/>
+        </w:rPr>
+        <w:t>8</w:t>
+      </w:r>
       <w:r>
         <w:br w:type="page"/>
       </w:r>
     </w:p>
-    <w:p/>
-    <w:p>
-      <w:r>
-        <w:t>Phần 2. Cơ sở lý thuyết</w:t>
-      </w:r>
-    </w:p>
-    <w:p>
-      <w:r>
+    <w:p>
+      <w:pPr>
+        <w:spacing w:after="100" w:line="360" w:lineRule="auto"/>
+        <w:jc w:val="both"/>
+        <w:rPr>
+          <w:b/>
+          <w:sz w:val="26"/>
+          <w:szCs w:val="26"/>
+        </w:rPr>
+      </w:pPr>
+      <w:r>
+        <w:rPr>
+          <w:b/>
+          <w:sz w:val="26"/>
+          <w:szCs w:val="26"/>
+        </w:rPr>
+        <w:lastRenderedPageBreak/>
+        <w:t>Chương 1. Tổng quan</w:t>
+      </w:r>
+    </w:p>
+    <w:p>
+      <w:pPr>
+        <w:pStyle w:val="ListParagraph"/>
+        <w:numPr>
+          <w:ilvl w:val="1"/>
+          <w:numId w:val="9"/>
+        </w:numPr>
+        <w:spacing w:after="100" w:line="360" w:lineRule="auto"/>
+        <w:jc w:val="both"/>
+        <w:rPr>
+          <w:sz w:val="26"/>
+          <w:szCs w:val="26"/>
+        </w:rPr>
+      </w:pPr>
+      <w:r>
+        <w:rPr>
+          <w:b/>
+          <w:sz w:val="26"/>
+          <w:szCs w:val="26"/>
+        </w:rPr>
+        <w:t>Đặt vấn đề</w:t>
+      </w:r>
+      <w:r>
+        <w:rPr>
+          <w:sz w:val="26"/>
+          <w:szCs w:val="26"/>
+        </w:rPr>
+        <w:t xml:space="preserve">: </w:t>
+      </w:r>
+    </w:p>
+    <w:p>
+      <w:pPr>
+        <w:spacing w:after="100" w:line="360" w:lineRule="auto"/>
+        <w:ind w:firstLine="390"/>
+        <w:jc w:val="both"/>
+        <w:rPr>
+          <w:sz w:val="26"/>
+          <w:szCs w:val="26"/>
+        </w:rPr>
+      </w:pPr>
+      <w:r>
+        <w:rPr>
+          <w:sz w:val="26"/>
+          <w:szCs w:val="26"/>
+        </w:rPr>
+        <w:t>C</w:t>
+      </w:r>
+      <w:r>
+        <w:rPr>
+          <w:sz w:val="26"/>
+          <w:szCs w:val="26"/>
+        </w:rPr>
+        <w:t>ác quán cà phê nói chung hay các cửa hàng kinh doanh nói riêng đa phần ghi chép các giao dịch trong ngày bằng thủ công, lưu trữ các sổ sách ở dạng trang giấy. Điều này tốn rất nhiều công sức, tiền bạc, cũng như thời gian khi cần các hoạt động như quản lý, kiểm kê các mặt hàng, các giao dịch. Làm ảnh hưởng không nhỏ đến cửa hàng, là cho cửa hàng không thể tối đa được lợi nhuận kinh doanh.</w:t>
+      </w:r>
+    </w:p>
+    <w:p>
+      <w:pPr>
+        <w:pStyle w:val="ListParagraph"/>
+        <w:numPr>
+          <w:ilvl w:val="1"/>
+          <w:numId w:val="9"/>
+        </w:numPr>
+        <w:spacing w:after="100" w:line="360" w:lineRule="auto"/>
+        <w:jc w:val="both"/>
+        <w:rPr>
+          <w:b/>
+          <w:sz w:val="26"/>
+          <w:szCs w:val="26"/>
+        </w:rPr>
+      </w:pPr>
+      <w:r>
+        <w:rPr>
+          <w:b/>
+          <w:sz w:val="26"/>
+          <w:szCs w:val="26"/>
+        </w:rPr>
+        <w:t>Hướng giải quyết</w:t>
+      </w:r>
+    </w:p>
+    <w:p>
+      <w:pPr>
+        <w:spacing w:after="100" w:line="360" w:lineRule="auto"/>
+        <w:ind w:firstLine="390"/>
+        <w:jc w:val="both"/>
+        <w:rPr>
+          <w:sz w:val="26"/>
+          <w:szCs w:val="26"/>
+        </w:rPr>
+      </w:pPr>
+      <w:r>
+        <w:rPr>
+          <w:sz w:val="26"/>
+          <w:szCs w:val="26"/>
+        </w:rPr>
+        <w:t>Để giải quyết vấn về trên thì các cửa hàng nên áp dụng công nghệ thông tin và công tác quản lý. Mọi dữ liệu về cửa hàng được ghi chép trong máy tính, khi cần có thể xem trực tiếp và nhanh chóng mà không mất nhiều thời gian</w:t>
+      </w:r>
+      <w:r>
+        <w:rPr>
+          <w:sz w:val="26"/>
+          <w:szCs w:val="26"/>
+        </w:rPr>
+        <w:t>.</w:t>
+      </w:r>
+    </w:p>
+    <w:p>
+      <w:pPr>
+        <w:pStyle w:val="ListParagraph"/>
+        <w:numPr>
+          <w:ilvl w:val="1"/>
+          <w:numId w:val="9"/>
+        </w:numPr>
+        <w:spacing w:after="100" w:line="360" w:lineRule="auto"/>
+        <w:jc w:val="both"/>
+        <w:rPr>
+          <w:b/>
+          <w:sz w:val="26"/>
+          <w:szCs w:val="26"/>
+        </w:rPr>
+      </w:pPr>
+      <w:r>
+        <w:rPr>
+          <w:b/>
+          <w:sz w:val="26"/>
+          <w:szCs w:val="26"/>
+        </w:rPr>
+        <w:t>Kế hoạch thực hiện</w:t>
+      </w:r>
+    </w:p>
+    <w:p>
+      <w:pPr>
+        <w:pStyle w:val="ListParagraph"/>
+        <w:spacing w:after="100" w:line="360" w:lineRule="auto"/>
+        <w:ind w:left="390"/>
+        <w:jc w:val="both"/>
+        <w:rPr>
+          <w:b/>
+          <w:sz w:val="26"/>
+          <w:szCs w:val="26"/>
+        </w:rPr>
+      </w:pPr>
+      <w:r>
+        <w:rPr>
+          <w:b/>
+          <w:sz w:val="26"/>
+          <w:szCs w:val="26"/>
+        </w:rPr>
+        <w:br w:type="page"/>
+      </w:r>
+    </w:p>
+    <w:p>
+      <w:pPr>
+        <w:spacing w:after="100" w:line="360" w:lineRule="auto"/>
+        <w:jc w:val="both"/>
+        <w:rPr>
+          <w:sz w:val="26"/>
+          <w:szCs w:val="26"/>
+        </w:rPr>
+      </w:pPr>
+    </w:p>
+    <w:p>
+      <w:pPr>
+        <w:spacing w:after="100" w:line="360" w:lineRule="auto"/>
+        <w:jc w:val="both"/>
+        <w:rPr>
+          <w:b/>
+          <w:sz w:val="26"/>
+          <w:szCs w:val="26"/>
+        </w:rPr>
+      </w:pPr>
+      <w:r>
+        <w:rPr>
+          <w:b/>
+          <w:sz w:val="26"/>
+          <w:szCs w:val="26"/>
+        </w:rPr>
+        <w:t>Chương</w:t>
+      </w:r>
+      <w:r>
+        <w:rPr>
+          <w:b/>
+          <w:sz w:val="26"/>
+          <w:szCs w:val="26"/>
+        </w:rPr>
+        <w:t xml:space="preserve"> 2. Cơ sở lý thuyết</w:t>
+      </w:r>
+    </w:p>
+    <w:p>
+      <w:pPr>
+        <w:spacing w:after="100" w:line="360" w:lineRule="auto"/>
+        <w:jc w:val="both"/>
+        <w:rPr>
+          <w:b/>
+          <w:sz w:val="26"/>
+          <w:szCs w:val="26"/>
+        </w:rPr>
+      </w:pPr>
+      <w:r>
+        <w:rPr>
+          <w:b/>
+          <w:sz w:val="26"/>
+          <w:szCs w:val="26"/>
+        </w:rPr>
+        <w:t xml:space="preserve">2.1 </w:t>
+      </w:r>
+      <w:r>
+        <w:rPr>
+          <w:b/>
+          <w:sz w:val="26"/>
+          <w:szCs w:val="26"/>
+        </w:rPr>
         <w:t>Giới thiệu về chương trình</w:t>
       </w:r>
     </w:p>
     <w:p>
-      <w:r>
+      <w:pPr>
+        <w:spacing w:after="100" w:line="360" w:lineRule="auto"/>
+        <w:ind w:firstLine="720"/>
+        <w:jc w:val="both"/>
+        <w:rPr>
+          <w:sz w:val="26"/>
+          <w:szCs w:val="26"/>
+        </w:rPr>
+      </w:pPr>
+      <w:r>
+        <w:rPr>
+          <w:sz w:val="26"/>
+          <w:szCs w:val="26"/>
+        </w:rPr>
         <w:t>Ngôn ngữ lập trình: C#.</w:t>
       </w:r>
     </w:p>
     <w:p>
-      <w:r>
+      <w:pPr>
+        <w:spacing w:after="100" w:line="360" w:lineRule="auto"/>
+        <w:ind w:firstLine="720"/>
+        <w:jc w:val="both"/>
+        <w:rPr>
+          <w:sz w:val="26"/>
+          <w:szCs w:val="26"/>
+        </w:rPr>
+      </w:pPr>
+      <w:r>
+        <w:rPr>
+          <w:sz w:val="26"/>
+          <w:szCs w:val="26"/>
+        </w:rPr>
         <w:t>Công nghệ lập trình: Winfrom.</w:t>
       </w:r>
     </w:p>
     <w:p>
-      <w:r>
+      <w:pPr>
+        <w:spacing w:after="100" w:line="360" w:lineRule="auto"/>
+        <w:ind w:firstLine="720"/>
+        <w:jc w:val="both"/>
+        <w:rPr>
+          <w:sz w:val="26"/>
+          <w:szCs w:val="26"/>
+        </w:rPr>
+      </w:pPr>
+      <w:r>
+        <w:rPr>
+          <w:sz w:val="26"/>
+          <w:szCs w:val="26"/>
+        </w:rPr>
         <w:t>Kỹ thuật lập trình: Lập trình hướng đối tượng – OOP.</w:t>
       </w:r>
     </w:p>
     <w:p>
-      <w:r>
+      <w:pPr>
+        <w:spacing w:after="100" w:line="360" w:lineRule="auto"/>
+        <w:ind w:firstLine="720"/>
+        <w:jc w:val="both"/>
+        <w:rPr>
+          <w:sz w:val="26"/>
+          <w:szCs w:val="26"/>
+        </w:rPr>
+      </w:pPr>
+      <w:r>
+        <w:rPr>
+          <w:sz w:val="26"/>
+          <w:szCs w:val="26"/>
+        </w:rPr>
         <w:t>Mô hình chương trình: Mô hình 3 lớp – Three layer</w:t>
       </w:r>
       <w:r>
+        <w:rPr>
+          <w:sz w:val="26"/>
+          <w:szCs w:val="26"/>
+        </w:rPr>
         <w:t>s</w:t>
       </w:r>
       <w:r>
+        <w:rPr>
+          <w:sz w:val="26"/>
+          <w:szCs w:val="26"/>
+        </w:rPr>
         <w:t>.</w:t>
       </w:r>
     </w:p>
     <w:p>
-      <w:r>
+      <w:pPr>
+        <w:spacing w:after="100" w:line="360" w:lineRule="auto"/>
+        <w:ind w:firstLine="720"/>
+        <w:jc w:val="both"/>
+        <w:rPr>
+          <w:sz w:val="26"/>
+          <w:szCs w:val="26"/>
+        </w:rPr>
+      </w:pPr>
+      <w:r>
+        <w:rPr>
+          <w:sz w:val="26"/>
+          <w:szCs w:val="26"/>
+        </w:rPr>
         <w:t>Mẫu thiết kế phần mềm: Singleton.</w:t>
       </w:r>
     </w:p>
-    <w:p/>
-    <w:p>
-      <w:r>
+    <w:p>
+      <w:pPr>
+        <w:spacing w:after="100" w:line="360" w:lineRule="auto"/>
+        <w:rPr>
+          <w:sz w:val="26"/>
+          <w:szCs w:val="26"/>
+        </w:rPr>
+      </w:pPr>
+    </w:p>
+    <w:p>
+      <w:pPr>
+        <w:spacing w:after="100" w:line="360" w:lineRule="auto"/>
+        <w:rPr>
+          <w:b/>
+          <w:sz w:val="26"/>
+          <w:szCs w:val="26"/>
+        </w:rPr>
+      </w:pPr>
+      <w:r>
+        <w:rPr>
+          <w:b/>
+          <w:sz w:val="26"/>
+          <w:szCs w:val="26"/>
+        </w:rPr>
+        <w:t xml:space="preserve">2.2 </w:t>
+      </w:r>
+      <w:r>
+        <w:rPr>
+          <w:b/>
+          <w:sz w:val="26"/>
+          <w:szCs w:val="26"/>
+        </w:rPr>
         <w:t>Giải thích các khái niệm.</w:t>
       </w:r>
     </w:p>
     <w:p>
-      <w:r>
-        <w:t>Winform là công nghệ lập trình của Microsoft cho phép lập trình viên dễ dàng viết ra các chương trình dưới dạng đồ họa. Công nghệ này ra mắt năm 2006 và đã bị khai tử 2013 tuy nhiên vẫn còn được sử dụng rộng rãi do tính tiện dụng và mạnh mẽ của nó.</w:t>
-      </w:r>
-    </w:p>
-    <w:p>
-      <w:pPr>
+      <w:pPr>
+        <w:spacing w:after="100" w:line="360" w:lineRule="auto"/>
+        <w:ind w:firstLine="720"/>
         <w:jc w:val="both"/>
-      </w:pPr>
-      <w:r>
-        <w:t>Lập trình hướng đối tượng là kỹ thuật lập trình lấy các đối tượng làm trọng tâm. Các đối tượng trong chương trình bao gồm thuộc tính và phương thức. Lập trình hướng đối tượng giúp tăng năng suất, giảm độ phức tạp của phần mềm cũng như giúp phần mềm dễ dàng bảo trì và nâng cấp tính năng.</w:t>
-      </w:r>
-    </w:p>
-    <w:p>
-      <w:pPr>
+        <w:rPr>
+          <w:sz w:val="26"/>
+          <w:szCs w:val="26"/>
+        </w:rPr>
+      </w:pPr>
+      <w:r>
+        <w:rPr>
+          <w:b/>
+          <w:sz w:val="26"/>
+          <w:szCs w:val="26"/>
+        </w:rPr>
+        <w:t>Winform</w:t>
+      </w:r>
+      <w:r>
+        <w:rPr>
+          <w:sz w:val="26"/>
+          <w:szCs w:val="26"/>
+        </w:rPr>
+        <w:t xml:space="preserve"> là công nghệ lập trình của Microsoft cho phép lập trình viên dễ dàng viết ra các chương trình dưới dạng đồ họa. Công nghệ này ra mắt năm 2006 và đã bị khai tử 2013 tuy nhiên vẫn còn được sử dụng rộng rãi do tính tiện dụng và mạnh mẽ của nó.</w:t>
+      </w:r>
+    </w:p>
+    <w:p>
+      <w:pPr>
+        <w:spacing w:after="100" w:line="360" w:lineRule="auto"/>
+        <w:ind w:firstLine="720"/>
         <w:jc w:val="both"/>
-      </w:pPr>
-      <w:r>
-        <w:t>Mô hình 3 lớp (Three layers) là mô hình thiết kế phần mềm trong đó phần mềm được chia ra 3 lớp tách biệt nhau, 3 lớp đó gồm:</w:t>
-      </w:r>
-    </w:p>
-    <w:p>
-      <w:pPr>
+        <w:rPr>
+          <w:sz w:val="26"/>
+          <w:szCs w:val="26"/>
+        </w:rPr>
+      </w:pPr>
+      <w:r>
+        <w:rPr>
+          <w:b/>
+          <w:sz w:val="26"/>
+          <w:szCs w:val="26"/>
+        </w:rPr>
+        <w:t>Lập trình hướng đối tượng</w:t>
+      </w:r>
+      <w:r>
+        <w:rPr>
+          <w:sz w:val="26"/>
+          <w:szCs w:val="26"/>
+        </w:rPr>
+        <w:t xml:space="preserve"> là kỹ thuật lập trình lấy các đối tượng làm trọng tâm. Các đối tượng trong chương trình bao gồm thuộc tính và phương thức. Lập trình hướng đối tượng giúp tăng năng suất, giảm độ phức tạp của phần mềm cũng như giúp phần mềm dễ dàng bảo trì và nâng cấp tính năng.</w:t>
+      </w:r>
+    </w:p>
+    <w:p>
+      <w:pPr>
+        <w:spacing w:after="100" w:line="360" w:lineRule="auto"/>
+        <w:ind w:firstLine="720"/>
         <w:jc w:val="both"/>
-      </w:pPr>
-      <w:r>
+        <w:rPr>
+          <w:sz w:val="26"/>
+          <w:szCs w:val="26"/>
+        </w:rPr>
+      </w:pPr>
+      <w:r>
+        <w:rPr>
+          <w:b/>
+          <w:sz w:val="26"/>
+          <w:szCs w:val="26"/>
+        </w:rPr>
+        <w:t>Mô hình 3 lớp</w:t>
+      </w:r>
+      <w:r>
+        <w:rPr>
+          <w:sz w:val="26"/>
+          <w:szCs w:val="26"/>
+        </w:rPr>
+        <w:t xml:space="preserve"> (Three layers) là mô hình thiết kế phần mềm trong đó phần mềm được chia ra 3 lớp tách biệt nhau, 3 lớp đó gồm:</w:t>
+      </w:r>
+    </w:p>
+    <w:p>
+      <w:pPr>
+        <w:spacing w:after="100" w:line="360" w:lineRule="auto"/>
+        <w:jc w:val="both"/>
+        <w:rPr>
+          <w:sz w:val="26"/>
+          <w:szCs w:val="26"/>
+        </w:rPr>
+      </w:pPr>
+      <w:r>
+        <w:rPr>
+          <w:sz w:val="26"/>
+          <w:szCs w:val="26"/>
+        </w:rPr>
         <w:tab/>
+      </w:r>
+      <w:r>
+        <w:rPr>
+          <w:sz w:val="26"/>
+          <w:szCs w:val="26"/>
+        </w:rPr>
+        <w:t xml:space="preserve">+ </w:t>
+      </w:r>
+      <w:r>
+        <w:rPr>
+          <w:sz w:val="26"/>
+          <w:szCs w:val="26"/>
+        </w:rPr>
         <w:t xml:space="preserve">Tầng hiển thị (Presentation): hiển thị các </w:t>
       </w:r>
       <w:r>
+        <w:rPr>
+          <w:sz w:val="26"/>
+          <w:szCs w:val="26"/>
+        </w:rPr>
         <w:t>thành phần giao diện để tương tác với người dung.</w:t>
       </w:r>
     </w:p>
     <w:p>
       <w:pPr>
+        <w:spacing w:after="100" w:line="360" w:lineRule="auto"/>
         <w:jc w:val="both"/>
-      </w:pPr>
-      <w:r>
+        <w:rPr>
+          <w:sz w:val="26"/>
+          <w:szCs w:val="26"/>
+        </w:rPr>
+      </w:pPr>
+      <w:r>
+        <w:rPr>
+          <w:sz w:val="26"/>
+          <w:szCs w:val="26"/>
+        </w:rPr>
         <w:tab/>
+      </w:r>
+      <w:r>
+        <w:rPr>
+          <w:sz w:val="26"/>
+          <w:szCs w:val="26"/>
+        </w:rPr>
+        <w:t xml:space="preserve">+ </w:t>
+      </w:r>
+      <w:r>
+        <w:rPr>
+          <w:sz w:val="26"/>
+          <w:szCs w:val="26"/>
+        </w:rPr>
         <w:t>Tầng xử lí (Business logic): thực hiện các phép tính, xử lí thông tin do tầng hiển thị gửi xuống.</w:t>
       </w:r>
     </w:p>
     <w:p>
       <w:pPr>
+        <w:spacing w:after="100" w:line="360" w:lineRule="auto"/>
         <w:jc w:val="both"/>
-      </w:pPr>
-      <w:r>
+        <w:rPr>
+          <w:sz w:val="26"/>
+          <w:szCs w:val="26"/>
+        </w:rPr>
+      </w:pPr>
+      <w:r>
+        <w:rPr>
+          <w:sz w:val="26"/>
+          <w:szCs w:val="26"/>
+        </w:rPr>
         <w:tab/>
+      </w:r>
+      <w:r>
+        <w:rPr>
+          <w:sz w:val="26"/>
+          <w:szCs w:val="26"/>
+        </w:rPr>
+        <w:t xml:space="preserve">+ </w:t>
+      </w:r>
+      <w:r>
+        <w:rPr>
+          <w:sz w:val="26"/>
+          <w:szCs w:val="26"/>
+        </w:rPr>
         <w:t>Tầng dữ liệu (</w:t>
       </w:r>
       <w:r>
+        <w:rPr>
+          <w:sz w:val="26"/>
+          <w:szCs w:val="26"/>
+        </w:rPr>
         <w:t>Data): tương tác và lưu trữ dữ liệu mà phần mềm tương tác với các hệ quản trị cơ sở dữ liệu. Tầng này trả về dữ liệu cho tầng xử lý để tầng xử lý trả kết quả cho tầng hiển thị.</w:t>
       </w:r>
     </w:p>
     <w:p>
-      <w:r>
-        <w:br w:type="page"/>
-      </w:r>
-    </w:p>
-    <w:p>
-      <w:pPr>
+      <w:pPr>
+        <w:spacing w:after="100" w:line="360" w:lineRule="auto"/>
         <w:jc w:val="both"/>
-      </w:pPr>
-      <w:r>
+        <w:rPr>
+          <w:sz w:val="26"/>
+          <w:szCs w:val="26"/>
+        </w:rPr>
+      </w:pPr>
+      <w:r>
+        <w:rPr>
+          <w:sz w:val="26"/>
+          <w:szCs w:val="26"/>
+        </w:rPr>
         <w:lastRenderedPageBreak/>
         <w:t>Mô hình 3 lớp thể hiện được ưu điểm khi được áp dụng trong các phần mềm quản lý do</w:t>
       </w:r>
-    </w:p>
-    <w:p>
-      <w:r>
+      <w:r>
+        <w:rPr>
+          <w:sz w:val="26"/>
+          <w:szCs w:val="26"/>
+        </w:rPr>
+        <w:t>:</w:t>
+      </w:r>
+    </w:p>
+    <w:p>
+      <w:pPr>
+        <w:spacing w:after="100" w:line="360" w:lineRule="auto"/>
+        <w:ind w:firstLine="720"/>
+        <w:jc w:val="both"/>
+        <w:rPr>
+          <w:sz w:val="26"/>
+          <w:szCs w:val="26"/>
+        </w:rPr>
+      </w:pPr>
+      <w:r>
+        <w:rPr>
+          <w:sz w:val="26"/>
+          <w:szCs w:val="26"/>
+        </w:rPr>
         <w:t>Việc phân chia thành từng lớp giúp cho code được tường minh hơn. Nhờ vào việc chia ra từng lớp đảm nhận các chức năng khác nhau và riêng biệt như giao diện, xử lý, truy vấn thay vì để tất cả lại một chỗ. Nhằm giảm sự kết dính.</w:t>
       </w:r>
     </w:p>
     <w:p>
-      <w:r>
+      <w:pPr>
+        <w:spacing w:after="100" w:line="360" w:lineRule="auto"/>
+        <w:ind w:firstLine="720"/>
+        <w:jc w:val="both"/>
+        <w:rPr>
+          <w:sz w:val="26"/>
+          <w:szCs w:val="26"/>
+        </w:rPr>
+      </w:pPr>
+      <w:r>
+        <w:rPr>
+          <w:sz w:val="26"/>
+          <w:szCs w:val="26"/>
+        </w:rPr>
         <w:t>Dễ bảo trì khi được phân chia, thì một thành phần của hệ thống sẽ dễ thay đổi. Việc thay đổi này có thể được cô lập trong 1 lớp, hoặc ảnh hưởng đến lớp gần nhất mà không ảnh hưởng đến cả chương trình.</w:t>
       </w:r>
     </w:p>
     <w:p>
-      <w:r>
-        <w:t>Dễ phát triển, tái sử dụng: khi chúng ta muốn thêm một chức năng nào đó thì việc lập trình theo một mô hình sẽ dễ dàng hơn vì chúng ta đã có chuẩn để tuân theo. Và việc sử dụng lại  khi có sự thay đổi giữa hai môi trường ( Winform sang Webfrom ) thì chỉ việc thay đổi lại lớp GUI.</w:t>
-      </w:r>
-    </w:p>
-    <w:p>
-      <w:r>
+      <w:pPr>
+        <w:spacing w:after="100" w:line="360" w:lineRule="auto"/>
+        <w:ind w:firstLine="720"/>
+        <w:jc w:val="both"/>
+        <w:rPr>
+          <w:sz w:val="26"/>
+          <w:szCs w:val="26"/>
+        </w:rPr>
+      </w:pPr>
+      <w:r>
+        <w:rPr>
+          <w:sz w:val="26"/>
+          <w:szCs w:val="26"/>
+        </w:rPr>
+        <w:t xml:space="preserve">Dễ phát triển, tái sử dụng: khi chúng ta muốn thêm một chức năng nào đó thì việc lập trình theo một mô hình sẽ dễ dàng hơn vì chúng ta đã có chuẩn để tuân theo. </w:t>
+      </w:r>
+    </w:p>
+    <w:p>
+      <w:pPr>
+        <w:spacing w:after="100" w:line="360" w:lineRule="auto"/>
+        <w:ind w:firstLine="720"/>
+        <w:jc w:val="both"/>
+        <w:rPr>
+          <w:sz w:val="26"/>
+          <w:szCs w:val="26"/>
+        </w:rPr>
+      </w:pPr>
+      <w:r>
+        <w:rPr>
+          <w:sz w:val="26"/>
+          <w:szCs w:val="26"/>
+        </w:rPr>
         <w:t>Dễ bàn giao. Nếu mọi người đều theo một quy chuẩn đã được định sẵn, thì công việc bàn giao, tương tác với nhau sẽ dễ dàng hơn và tiết kiệm được nhiều thời gian.</w:t>
       </w:r>
     </w:p>
     <w:p>
-      <w:r>
+      <w:pPr>
+        <w:spacing w:after="100" w:line="360" w:lineRule="auto"/>
+        <w:ind w:firstLine="720"/>
+        <w:jc w:val="both"/>
+        <w:rPr>
+          <w:sz w:val="26"/>
+          <w:szCs w:val="26"/>
+        </w:rPr>
+      </w:pPr>
+      <w:r>
+        <w:rPr>
+          <w:sz w:val="26"/>
+          <w:szCs w:val="26"/>
+        </w:rPr>
         <w:t>Dễ phân phối khối lượng công việc. Mỗi một nhóm, một bộ phận sẽ nhận một nhiệm vụ trong mô hình 3 lớp. Việc phân chia rõ ràng như thế sẽ giúp các lập trình viên kiểm soát được khối lượng công việc của mình.</w:t>
       </w:r>
     </w:p>
-    <w:p/>
-    <w:p>
-      <w:pPr>
+    <w:p>
+      <w:pPr>
+        <w:spacing w:after="100" w:line="360" w:lineRule="auto"/>
+        <w:ind w:firstLine="720"/>
         <w:jc w:val="both"/>
-      </w:pPr>
-      <w:r>
-        <w:t xml:space="preserve">Mẫu thiết kế phần mềm (Design pattern): Là các dạng mẫu thiết kế phần mềm được tạo ra nhằm giải quyết các vấn đề khi thiết kế phần mềm. Có đến hơn 23 Design pattern đã được tạo ra nhằm giải quyết các vấn đề khác nhau. Trong chương trình này có sử dụng 1 Design pattern là Singleton. </w:t>
-      </w:r>
-      <w:r>
-        <w:t>Có 1</w:t>
-      </w:r>
-      <w:r>
-        <w:t xml:space="preserve"> vấn đề</w:t>
-      </w:r>
-      <w:r>
-        <w:t xml:space="preserve"> thường gặp</w:t>
-      </w:r>
-      <w:r>
-        <w:t xml:space="preserve"> khi </w:t>
-      </w:r>
-      <w:r>
-        <w:t xml:space="preserve">viết chương trình là </w:t>
-      </w:r>
-      <w:r>
-        <w:t>các lớp khi sử dụng thì cần phải khởi tạo 1 đối tượng, việc này tốn nhiều thời gian code và không tối ưu cho bộ nhớ máy tính. Singleton giải quyết bằng cách quy định lại trong vòng đời của 1 chương trình, các lớp trong chương trình chỉ có thể tạo ra 1 và duy nhất chỉ 1 đối tượng (đối tượng này thường được gọi là Instance).</w:t>
-      </w:r>
-      <w:r>
+        <w:rPr>
+          <w:sz w:val="26"/>
+          <w:szCs w:val="26"/>
+        </w:rPr>
+      </w:pPr>
+      <w:r>
+        <w:rPr>
+          <w:b/>
+          <w:sz w:val="26"/>
+          <w:szCs w:val="26"/>
+        </w:rPr>
+        <w:t>Mẫu thiết kế phần mềm</w:t>
+      </w:r>
+      <w:r>
+        <w:rPr>
+          <w:sz w:val="26"/>
+          <w:szCs w:val="26"/>
+        </w:rPr>
+        <w:t xml:space="preserve"> (Design pattern): Là các dạng mẫu thiết kế phần mềm được tạo ra nhằm giải quyết các vấn đề </w:t>
+      </w:r>
+      <w:r>
+        <w:rPr>
+          <w:sz w:val="26"/>
+          <w:szCs w:val="26"/>
+        </w:rPr>
+        <w:t xml:space="preserve">chung </w:t>
+      </w:r>
+      <w:r>
+        <w:rPr>
+          <w:sz w:val="26"/>
+          <w:szCs w:val="26"/>
+        </w:rPr>
+        <w:t xml:space="preserve">khi thiết kế phần mềm. </w:t>
+      </w:r>
+      <w:r>
+        <w:rPr>
+          <w:sz w:val="26"/>
+          <w:szCs w:val="26"/>
+        </w:rPr>
+        <w:t>Số lượng</w:t>
+      </w:r>
+      <w:r>
+        <w:rPr>
+          <w:sz w:val="26"/>
+          <w:szCs w:val="26"/>
+        </w:rPr>
+        <w:t xml:space="preserve"> Design pattern</w:t>
+      </w:r>
+      <w:r>
+        <w:rPr>
+          <w:sz w:val="26"/>
+          <w:szCs w:val="26"/>
+        </w:rPr>
+        <w:t xml:space="preserve"> hiện tạ</w:t>
+      </w:r>
+      <w:r>
+        <w:rPr>
+          <w:sz w:val="26"/>
+          <w:szCs w:val="26"/>
+        </w:rPr>
+        <w:t xml:space="preserve">i là 23 </w:t>
+      </w:r>
+      <w:r>
+        <w:rPr>
+          <w:sz w:val="26"/>
+          <w:szCs w:val="26"/>
+        </w:rPr>
+        <w:t>và còn đang tăng</w:t>
+      </w:r>
+      <w:r>
+        <w:rPr>
+          <w:sz w:val="26"/>
+          <w:szCs w:val="26"/>
+        </w:rPr>
+        <w:t xml:space="preserve">. </w:t>
+      </w:r>
+      <w:r>
+        <w:rPr>
+          <w:sz w:val="26"/>
+          <w:szCs w:val="26"/>
+        </w:rPr>
+        <w:t>Trong chương trình này có sử dụ</w:t>
+      </w:r>
+      <w:r>
+        <w:rPr>
+          <w:sz w:val="26"/>
+          <w:szCs w:val="26"/>
+        </w:rPr>
+        <w:t>ng một</w:t>
+      </w:r>
+      <w:r>
+        <w:rPr>
+          <w:sz w:val="26"/>
+          <w:szCs w:val="26"/>
+        </w:rPr>
+        <w:t xml:space="preserve"> De</w:t>
+      </w:r>
+      <w:r>
+        <w:rPr>
+          <w:sz w:val="26"/>
+          <w:szCs w:val="26"/>
+        </w:rPr>
+        <w:t>sign pattern là Singleton.</w:t>
+      </w:r>
+    </w:p>
+    <w:p>
+      <w:pPr>
+        <w:spacing w:after="100" w:line="360" w:lineRule="auto"/>
+        <w:ind w:firstLine="720"/>
+        <w:jc w:val="both"/>
+        <w:rPr>
+          <w:sz w:val="26"/>
+          <w:szCs w:val="26"/>
+        </w:rPr>
+      </w:pPr>
+      <w:r>
+        <w:rPr>
+          <w:sz w:val="26"/>
+          <w:szCs w:val="26"/>
+        </w:rPr>
+        <w:t xml:space="preserve">Khi thiết kế phần mềm, có một vấn đề thường gặp phải là các lớp tạo ra các đối tượng quá nhiều, khi muốn sử dụng </w:t>
+      </w:r>
+      <w:r>
+        <w:rPr>
+          <w:sz w:val="26"/>
+          <w:szCs w:val="26"/>
+        </w:rPr>
+        <w:t xml:space="preserve">một </w:t>
+      </w:r>
+      <w:r>
+        <w:rPr>
+          <w:sz w:val="26"/>
+          <w:szCs w:val="26"/>
+        </w:rPr>
+        <w:t>lớp</w:t>
+      </w:r>
+      <w:r>
+        <w:rPr>
+          <w:sz w:val="26"/>
+          <w:szCs w:val="26"/>
+        </w:rPr>
+        <w:t xml:space="preserve"> bất kì</w:t>
+      </w:r>
+      <w:r>
+        <w:rPr>
+          <w:sz w:val="26"/>
+          <w:szCs w:val="26"/>
+        </w:rPr>
+        <w:t xml:space="preserve"> thì phải khởi tạo đối tượng, điều này làm tốn thời gian, tăng số lượng dòng code, bộ nhớ chưa được tối ưu.</w:t>
+      </w:r>
+      <w:r>
+        <w:rPr>
+          <w:sz w:val="26"/>
+          <w:szCs w:val="26"/>
+        </w:rPr>
+        <w:t xml:space="preserve"> </w:t>
+      </w:r>
+      <w:r>
+        <w:rPr>
+          <w:sz w:val="26"/>
+          <w:szCs w:val="26"/>
+        </w:rPr>
+        <w:t xml:space="preserve">Singleton sinh ra để giải quyết vấn đề bằng cách </w:t>
+      </w:r>
+      <w:r>
+        <w:rPr>
+          <w:sz w:val="26"/>
+          <w:szCs w:val="26"/>
+        </w:rPr>
+        <w:t>quy định lại trong vòng đời của 1 chương trình, các lớp trong chương trình chỉ có thể tạo ra 1 và duy nhất chỉ 1 đối tượng (đối tượng này thường được gọi là Instance).</w:t>
+      </w:r>
+      <w:r>
+        <w:rPr>
+          <w:sz w:val="26"/>
+          <w:szCs w:val="26"/>
+        </w:rPr>
         <w:t xml:space="preserve"> Việc này giúp code trở nên vô cùng ngắn gọn, dễ hiểu, cái thiện được rất nhiều thời gian </w:t>
       </w:r>
       <w:r>
+        <w:rPr>
+          <w:sz w:val="26"/>
+          <w:szCs w:val="26"/>
+        </w:rPr>
         <w:t>lập trình.</w:t>
       </w:r>
     </w:p>
-    <w:p/>
-    <w:p/>
-    <w:p>
-      <w:r>
-        <w:t>Phần 3. Kết quả ứng dụng</w:t>
-      </w:r>
-    </w:p>
-    <w:p>
-      <w:r>
+    <w:p>
+      <w:pPr>
+        <w:rPr>
+          <w:b/>
+          <w:sz w:val="26"/>
+          <w:szCs w:val="26"/>
+        </w:rPr>
+      </w:pPr>
+      <w:r>
+        <w:rPr>
+          <w:b/>
+          <w:sz w:val="26"/>
+          <w:szCs w:val="26"/>
+        </w:rPr>
+        <w:br w:type="page"/>
+      </w:r>
+    </w:p>
+    <w:p>
+      <w:pPr>
+        <w:spacing w:after="100" w:line="360" w:lineRule="auto"/>
+        <w:rPr>
+          <w:b/>
+          <w:sz w:val="26"/>
+          <w:szCs w:val="26"/>
+        </w:rPr>
+      </w:pPr>
+      <w:r>
+        <w:rPr>
+          <w:b/>
+          <w:sz w:val="26"/>
+          <w:szCs w:val="26"/>
+        </w:rPr>
+        <w:lastRenderedPageBreak/>
+        <w:t>Chương</w:t>
+      </w:r>
+      <w:r>
+        <w:rPr>
+          <w:b/>
+          <w:sz w:val="26"/>
+          <w:szCs w:val="26"/>
+        </w:rPr>
+        <w:t xml:space="preserve"> 3. Kết quả ứng dụng</w:t>
+      </w:r>
+    </w:p>
+    <w:p>
+      <w:pPr>
+        <w:spacing w:after="100" w:line="360" w:lineRule="auto"/>
+        <w:rPr>
+          <w:sz w:val="26"/>
+          <w:szCs w:val="26"/>
+        </w:rPr>
+      </w:pPr>
+      <w:r>
+        <w:rPr>
+          <w:sz w:val="26"/>
+          <w:szCs w:val="26"/>
+        </w:rPr>
         <w:t>Phần mềm cho phép người chủ có thể quản lý cửa hàng một cách dễ dàng, các mục có thể quản lý như:</w:t>
       </w:r>
     </w:p>
     <w:p>
-      <w:r>
+      <w:pPr>
+        <w:spacing w:after="100" w:line="360" w:lineRule="auto"/>
+        <w:rPr>
+          <w:sz w:val="26"/>
+          <w:szCs w:val="26"/>
+        </w:rPr>
+      </w:pPr>
+      <w:r>
+        <w:rPr>
+          <w:sz w:val="26"/>
+          <w:szCs w:val="26"/>
+        </w:rPr>
         <w:tab/>
         <w:t>Quản lý menu bao gồm các danh mục, các món ăn có trong danh mục.</w:t>
       </w:r>
     </w:p>
     <w:p>
-      <w:r>
+      <w:pPr>
+        <w:spacing w:after="100" w:line="360" w:lineRule="auto"/>
+        <w:rPr>
+          <w:sz w:val="26"/>
+          <w:szCs w:val="26"/>
+        </w:rPr>
+      </w:pPr>
+      <w:r>
+        <w:rPr>
+          <w:sz w:val="26"/>
+          <w:szCs w:val="26"/>
+        </w:rPr>
         <w:tab/>
         <w:t>Quản lý các bàn có trong cửa hàng.</w:t>
       </w:r>
     </w:p>
     <w:p>
-      <w:r>
+      <w:pPr>
+        <w:spacing w:after="100" w:line="360" w:lineRule="auto"/>
+        <w:rPr>
+          <w:sz w:val="26"/>
+          <w:szCs w:val="26"/>
+        </w:rPr>
+      </w:pPr>
+      <w:r>
+        <w:rPr>
+          <w:sz w:val="26"/>
+          <w:szCs w:val="26"/>
+        </w:rPr>
         <w:tab/>
         <w:t>Dễ dàng quản lý các hóa đơn theo bàn.</w:t>
       </w:r>
     </w:p>
     <w:p>
-      <w:r>
+      <w:pPr>
+        <w:spacing w:after="100" w:line="360" w:lineRule="auto"/>
+        <w:rPr>
+          <w:sz w:val="26"/>
+          <w:szCs w:val="26"/>
+        </w:rPr>
+      </w:pPr>
+      <w:r>
+        <w:rPr>
+          <w:sz w:val="26"/>
+          <w:szCs w:val="26"/>
+        </w:rPr>
         <w:tab/>
         <w:t>Tạo báo cáo doanh thu theo các mốc thời gian.</w:t>
       </w:r>
       <w:r>
+        <w:rPr>
+          <w:sz w:val="26"/>
+          <w:szCs w:val="26"/>
+        </w:rPr>
         <w:tab/>
       </w:r>
     </w:p>
     <w:p>
-      <w:r>
+      <w:pPr>
+        <w:spacing w:after="100" w:line="360" w:lineRule="auto"/>
+        <w:rPr>
+          <w:sz w:val="26"/>
+          <w:szCs w:val="26"/>
+        </w:rPr>
+      </w:pPr>
+      <w:r>
+        <w:rPr>
+          <w:sz w:val="26"/>
+          <w:szCs w:val="26"/>
+        </w:rPr>
         <w:br w:type="page"/>
       </w:r>
     </w:p>
     <w:p>
-      <w:r>
+      <w:pPr>
+        <w:spacing w:after="100" w:line="360" w:lineRule="auto"/>
+        <w:rPr>
+          <w:b/>
+          <w:sz w:val="26"/>
+          <w:szCs w:val="26"/>
+        </w:rPr>
+      </w:pPr>
+      <w:r>
+        <w:rPr>
+          <w:b/>
+          <w:sz w:val="26"/>
+          <w:szCs w:val="26"/>
+        </w:rPr>
         <w:lastRenderedPageBreak/>
-        <w:t>Phần 4. Kết luận và hướng phát triển</w:t>
-      </w:r>
-    </w:p>
-    <w:p>
-      <w:r>
+        <w:t>Chương</w:t>
+      </w:r>
+      <w:r>
+        <w:rPr>
+          <w:b/>
+          <w:sz w:val="26"/>
+          <w:szCs w:val="26"/>
+        </w:rPr>
+        <w:t xml:space="preserve"> 4. Kết luận và hướng phát triển</w:t>
+      </w:r>
+    </w:p>
+    <w:p>
+      <w:pPr>
+        <w:spacing w:after="100" w:line="360" w:lineRule="auto"/>
+        <w:rPr>
+          <w:sz w:val="26"/>
+          <w:szCs w:val="26"/>
+        </w:rPr>
+      </w:pPr>
+      <w:r>
+        <w:rPr>
+          <w:sz w:val="26"/>
+          <w:szCs w:val="26"/>
+        </w:rPr>
         <w:t>Phần mềm cơ bản đáp ứng các yêu cầu của việc quản lý của cửa hàng.</w:t>
       </w:r>
     </w:p>
     <w:p>
-      <w:r>
+      <w:pPr>
+        <w:spacing w:after="100" w:line="360" w:lineRule="auto"/>
+        <w:rPr>
+          <w:sz w:val="26"/>
+          <w:szCs w:val="26"/>
+        </w:rPr>
+      </w:pPr>
+      <w:r>
+        <w:rPr>
+          <w:sz w:val="26"/>
+          <w:szCs w:val="26"/>
+        </w:rPr>
         <w:t>Chương trình có thể phát triển bằng cách kết nối vào một kho nguyên liệu, dựa vào số lượng các sản phẩm bán mà có thể tính được số lượng nguyên liệu tương ứng còn tồn tại trong kho, qua đó giải quyết được các vấn đề của nhà kho, giúp tăng hiệu quả của cửa hàng.</w:t>
       </w:r>
     </w:p>
     <w:p>
-      <w:r>
+      <w:pPr>
+        <w:spacing w:after="100" w:line="360" w:lineRule="auto"/>
+        <w:rPr>
+          <w:sz w:val="26"/>
+          <w:szCs w:val="26"/>
+        </w:rPr>
+      </w:pPr>
+      <w:r>
+        <w:rPr>
+          <w:sz w:val="26"/>
+          <w:szCs w:val="26"/>
+        </w:rPr>
         <w:t>Phụ lục</w:t>
       </w:r>
     </w:p>
     <w:p>
-      <w:r>
+      <w:pPr>
+        <w:spacing w:after="100" w:line="360" w:lineRule="auto"/>
+        <w:rPr>
+          <w:sz w:val="26"/>
+          <w:szCs w:val="26"/>
+        </w:rPr>
+      </w:pPr>
+      <w:r>
+        <w:rPr>
+          <w:sz w:val="26"/>
+          <w:szCs w:val="26"/>
+        </w:rPr>
+        <w:br w:type="page"/>
+      </w:r>
+    </w:p>
+    <w:p>
+      <w:pPr>
+        <w:spacing w:after="100" w:line="360" w:lineRule="auto"/>
+        <w:rPr>
+          <w:b/>
+          <w:sz w:val="26"/>
+          <w:szCs w:val="26"/>
+        </w:rPr>
+      </w:pPr>
+      <w:r>
+        <w:rPr>
+          <w:b/>
+          <w:sz w:val="26"/>
+          <w:szCs w:val="26"/>
+        </w:rPr>
+        <w:lastRenderedPageBreak/>
+        <w:t xml:space="preserve">Chương 5. </w:t>
+      </w:r>
+      <w:r>
+        <w:rPr>
+          <w:b/>
+          <w:sz w:val="26"/>
+          <w:szCs w:val="26"/>
+        </w:rPr>
         <w:t>Các tài liệu tham khảo</w:t>
       </w:r>
     </w:p>
-    <w:p/>
+    <w:p>
+      <w:pPr>
+        <w:spacing w:after="100" w:line="360" w:lineRule="auto"/>
+        <w:rPr>
+          <w:sz w:val="26"/>
+          <w:szCs w:val="26"/>
+        </w:rPr>
+      </w:pPr>
+      <w:r>
+        <w:rPr>
+          <w:sz w:val="26"/>
+          <w:szCs w:val="26"/>
+        </w:rPr>
+        <w:t>[1]Stackoverflow.com</w:t>
+      </w:r>
+    </w:p>
+    <w:p>
+      <w:pPr>
+        <w:spacing w:after="100" w:line="360" w:lineRule="auto"/>
+        <w:rPr>
+          <w:sz w:val="26"/>
+          <w:szCs w:val="26"/>
+        </w:rPr>
+      </w:pPr>
+      <w:r>
+        <w:rPr>
+          <w:sz w:val="26"/>
+          <w:szCs w:val="26"/>
+        </w:rPr>
+        <w:t>[2]Howkteam.com</w:t>
+      </w:r>
+    </w:p>
     <w:sectPr>
       <w:pgSz w:w="12240" w:h="15840"/>
-      <w:pgMar w:top="1440" w:right="1440" w:bottom="1440" w:left="1440" w:header="720" w:footer="720" w:gutter="0"/>
+      <w:pgMar w:top="1134" w:right="1134" w:bottom="1418" w:left="1418" w:header="720" w:footer="720" w:gutter="0"/>
+      <w:pgNumType w:start="0"/>
       <w:cols w:space="720"/>
+      <w:titlePg/>
       <w:docGrid w:linePitch="360"/>
     </w:sectPr>
   </w:body>
 </w:document>
 </file>
 
+<file path=word/endnotes.xml><?xml version="1.0" encoding="utf-8"?>
+<w:endnotes xmlns:wpc="http://schemas.microsoft.com/office/word/2010/wordprocessingCanvas" xmlns:cx="http://schemas.microsoft.com/office/drawing/2014/chartex" xmlns:cx1="http://schemas.microsoft.com/office/drawing/2015/9/8/chartex" xmlns:cx2="http://schemas.microsoft.com/office/drawing/2015/10/21/chartex" xmlns:mc="http://schemas.openxmlformats.org/markup-compatibility/2006" xmlns:o="urn:schemas-microsoft-com:office:office" xmlns:r="http://schemas.openxmlformats.org/officeDocument/2006/relationships" xmlns:m="http://schemas.openxmlformats.org/officeDocument/2006/math" xmlns:v="urn:schemas-microsoft-com:vml" xmlns:wp14="http://schemas.microsoft.com/office/word/2010/wordprocessingDrawing" xmlns:wp="http://schemas.openxmlformats.org/drawingml/2006/wordprocessingDrawing" xmlns:w10="urn:schemas-microsoft-com:office:word" xmlns:w="http://schemas.openxmlformats.org/wordprocessingml/2006/main" xmlns:w14="http://schemas.microsoft.com/office/word/2010/wordml" xmlns:w15="http://schemas.microsoft.com/office/word/2012/wordml" xmlns:w16se="http://schemas.microsoft.com/office/word/2015/wordml/symex" xmlns:wpg="http://schemas.microsoft.com/office/word/2010/wordprocessingGroup" xmlns:wpi="http://schemas.microsoft.com/office/word/2010/wordprocessingInk" xmlns:wne="http://schemas.microsoft.com/office/word/2006/wordml" xmlns:wps="http://schemas.microsoft.com/office/word/2010/wordprocessingShape" mc:Ignorable="w14 w15 w16se wp14">
+  <w:endnote w:type="separator" w:id="-1">
+    <w:p>
+      <w:pPr>
+        <w:spacing w:after="0" w:line="240" w:lineRule="auto"/>
+      </w:pPr>
+      <w:r>
+        <w:separator/>
+      </w:r>
+    </w:p>
+  </w:endnote>
+  <w:endnote w:type="continuationSeparator" w:id="0">
+    <w:p>
+      <w:pPr>
+        <w:spacing w:after="0" w:line="240" w:lineRule="auto"/>
+      </w:pPr>
+      <w:r>
+        <w:continuationSeparator/>
+      </w:r>
+    </w:p>
+  </w:endnote>
+</w:endnotes>
+</file>
+
+<file path=word/footnotes.xml><?xml version="1.0" encoding="utf-8"?>
+<w:footnotes xmlns:wpc="http://schemas.microsoft.com/office/word/2010/wordprocessingCanvas" xmlns:cx="http://schemas.microsoft.com/office/drawing/2014/chartex" xmlns:cx1="http://schemas.microsoft.com/office/drawing/2015/9/8/chartex" xmlns:cx2="http://schemas.microsoft.com/office/drawing/2015/10/21/chartex" xmlns:mc="http://schemas.openxmlformats.org/markup-compatibility/2006" xmlns:o="urn:schemas-microsoft-com:office:office" xmlns:r="http://schemas.openxmlformats.org/officeDocument/2006/relationships" xmlns:m="http://schemas.openxmlformats.org/officeDocument/2006/math" xmlns:v="urn:schemas-microsoft-com:vml" xmlns:wp14="http://schemas.microsoft.com/office/word/2010/wordprocessingDrawing" xmlns:wp="http://schemas.openxmlformats.org/drawingml/2006/wordprocessingDrawing" xmlns:w10="urn:schemas-microsoft-com:office:word" xmlns:w="http://schemas.openxmlformats.org/wordprocessingml/2006/main" xmlns:w14="http://schemas.microsoft.com/office/word/2010/wordml" xmlns:w15="http://schemas.microsoft.com/office/word/2012/wordml" xmlns:w16se="http://schemas.microsoft.com/office/word/2015/wordml/symex" xmlns:wpg="http://schemas.microsoft.com/office/word/2010/wordprocessingGroup" xmlns:wpi="http://schemas.microsoft.com/office/word/2010/wordprocessingInk" xmlns:wne="http://schemas.microsoft.com/office/word/2006/wordml" xmlns:wps="http://schemas.microsoft.com/office/word/2010/wordprocessingShape" mc:Ignorable="w14 w15 w16se wp14">
+  <w:footnote w:type="separator" w:id="-1">
+    <w:p>
+      <w:pPr>
+        <w:spacing w:after="0" w:line="240" w:lineRule="auto"/>
+      </w:pPr>
+      <w:r>
+        <w:separator/>
+      </w:r>
+    </w:p>
+  </w:footnote>
+  <w:footnote w:type="continuationSeparator" w:id="0">
+    <w:p>
+      <w:pPr>
+        <w:spacing w:after="0" w:line="240" w:lineRule="auto"/>
+      </w:pPr>
+      <w:r>
+        <w:continuationSeparator/>
+      </w:r>
+    </w:p>
+  </w:footnote>
+</w:footnotes>
+</file>
+
 <file path=word/numbering.xml><?xml version="1.0" encoding="utf-8"?>
-<w:numbering xmlns:wpc="http://schemas.microsoft.com/office/word/2010/wordprocessingCanvas" xmlns:cx="http://schemas.microsoft.com/office/drawing/2014/chartex" xmlns:mc="http://schemas.openxmlformats.org/markup-compatibility/2006" xmlns:o="urn:schemas-microsoft-com:office:office" xmlns:r="http://schemas.openxmlformats.org/officeDocument/2006/relationships" xmlns:m="http://schemas.openxmlformats.org/officeDocument/2006/math" xmlns:v="urn:schemas-microsoft-com:vml" xmlns:wp14="http://schemas.microsoft.com/office/word/2010/wordprocessingDrawing" xmlns:wp="http://schemas.openxmlformats.org/drawingml/2006/wordprocessingDrawing" xmlns:w10="urn:schemas-microsoft-com:office:word" xmlns:w="http://schemas.openxmlformats.org/wordprocessingml/2006/main" xmlns:w14="http://schemas.microsoft.com/office/word/2010/wordml" xmlns:w15="http://schemas.microsoft.com/office/word/2012/wordml" xmlns:w16se="http://schemas.microsoft.com/office/word/2015/wordml/symex" xmlns:wpg="http://schemas.microsoft.com/office/word/2010/wordprocessingGroup" xmlns:wpi="http://schemas.microsoft.com/office/word/2010/wordprocessingInk" xmlns:wne="http://schemas.microsoft.com/office/word/2006/wordml" xmlns:wps="http://schemas.microsoft.com/office/word/2010/wordprocessingShape" mc:Ignorable="w14 w15 w16se wp14">
+<w:numbering xmlns:wpc="http://schemas.microsoft.com/office/word/2010/wordprocessingCanvas" xmlns:cx="http://schemas.microsoft.com/office/drawing/2014/chartex" xmlns:cx1="http://schemas.microsoft.com/office/drawing/2015/9/8/chartex" xmlns:cx2="http://schemas.microsoft.com/office/drawing/2015/10/21/chartex" xmlns:mc="http://schemas.openxmlformats.org/markup-compatibility/2006" xmlns:o="urn:schemas-microsoft-com:office:office" xmlns:r="http://schemas.openxmlformats.org/officeDocument/2006/relationships" xmlns:m="http://schemas.openxmlformats.org/officeDocument/2006/math" xmlns:v="urn:schemas-microsoft-com:vml" xmlns:wp14="http://schemas.microsoft.com/office/word/2010/wordprocessingDrawing" xmlns:wp="http://schemas.openxmlformats.org/drawingml/2006/wordprocessingDrawing" xmlns:w10="urn:schemas-microsoft-com:office:word" xmlns:w="http://schemas.openxmlformats.org/wordprocessingml/2006/main" xmlns:w14="http://schemas.microsoft.com/office/word/2010/wordml" xmlns:w15="http://schemas.microsoft.com/office/word/2012/wordml" xmlns:w16se="http://schemas.microsoft.com/office/word/2015/wordml/symex" xmlns:wpg="http://schemas.microsoft.com/office/word/2010/wordprocessingGroup" xmlns:wpi="http://schemas.microsoft.com/office/word/2010/wordprocessingInk" xmlns:wne="http://schemas.microsoft.com/office/word/2006/wordml" xmlns:wps="http://schemas.microsoft.com/office/word/2010/wordprocessingShape" mc:Ignorable="w14 w15 w16se wp14">
   <w:abstractNum w:abstractNumId="0" w15:restartNumberingAfterBreak="0">
     <w:nsid w:val="014A2980"/>
     <w:multiLevelType w:val="hybridMultilevel"/>
@@ -613,6 +2308,128 @@
     </w:lvl>
   </w:abstractNum>
   <w:abstractNum w:abstractNumId="3" w15:restartNumberingAfterBreak="0">
+    <w:nsid w:val="177C18FC"/>
+    <w:multiLevelType w:val="multilevel"/>
+    <w:tmpl w:val="6A98D144"/>
+    <w:lvl w:ilvl="0">
+      <w:start w:val="1"/>
+      <w:numFmt w:val="decimal"/>
+      <w:lvlText w:val="%1"/>
+      <w:lvlJc w:val="left"/>
+      <w:pPr>
+        <w:ind w:left="390" w:hanging="390"/>
+      </w:pPr>
+      <w:rPr>
+        <w:rFonts w:hint="default"/>
+        <w:b/>
+      </w:rPr>
+    </w:lvl>
+    <w:lvl w:ilvl="1">
+      <w:start w:val="1"/>
+      <w:numFmt w:val="decimal"/>
+      <w:lvlText w:val="%1.%2"/>
+      <w:lvlJc w:val="left"/>
+      <w:pPr>
+        <w:ind w:left="390" w:hanging="390"/>
+      </w:pPr>
+      <w:rPr>
+        <w:rFonts w:hint="default"/>
+        <w:b/>
+      </w:rPr>
+    </w:lvl>
+    <w:lvl w:ilvl="2">
+      <w:start w:val="1"/>
+      <w:numFmt w:val="decimal"/>
+      <w:lvlText w:val="%1.%2.%3"/>
+      <w:lvlJc w:val="left"/>
+      <w:pPr>
+        <w:ind w:left="720" w:hanging="720"/>
+      </w:pPr>
+      <w:rPr>
+        <w:rFonts w:hint="default"/>
+        <w:b/>
+      </w:rPr>
+    </w:lvl>
+    <w:lvl w:ilvl="3">
+      <w:start w:val="1"/>
+      <w:numFmt w:val="decimal"/>
+      <w:lvlText w:val="%1.%2.%3.%4"/>
+      <w:lvlJc w:val="left"/>
+      <w:pPr>
+        <w:ind w:left="720" w:hanging="720"/>
+      </w:pPr>
+      <w:rPr>
+        <w:rFonts w:hint="default"/>
+        <w:b/>
+      </w:rPr>
+    </w:lvl>
+    <w:lvl w:ilvl="4">
+      <w:start w:val="1"/>
+      <w:numFmt w:val="decimal"/>
+      <w:lvlText w:val="%1.%2.%3.%4.%5"/>
+      <w:lvlJc w:val="left"/>
+      <w:pPr>
+        <w:ind w:left="1080" w:hanging="1080"/>
+      </w:pPr>
+      <w:rPr>
+        <w:rFonts w:hint="default"/>
+        <w:b/>
+      </w:rPr>
+    </w:lvl>
+    <w:lvl w:ilvl="5">
+      <w:start w:val="1"/>
+      <w:numFmt w:val="decimal"/>
+      <w:lvlText w:val="%1.%2.%3.%4.%5.%6"/>
+      <w:lvlJc w:val="left"/>
+      <w:pPr>
+        <w:ind w:left="1440" w:hanging="1440"/>
+      </w:pPr>
+      <w:rPr>
+        <w:rFonts w:hint="default"/>
+        <w:b/>
+      </w:rPr>
+    </w:lvl>
+    <w:lvl w:ilvl="6">
+      <w:start w:val="1"/>
+      <w:numFmt w:val="decimal"/>
+      <w:lvlText w:val="%1.%2.%3.%4.%5.%6.%7"/>
+      <w:lvlJc w:val="left"/>
+      <w:pPr>
+        <w:ind w:left="1440" w:hanging="1440"/>
+      </w:pPr>
+      <w:rPr>
+        <w:rFonts w:hint="default"/>
+        <w:b/>
+      </w:rPr>
+    </w:lvl>
+    <w:lvl w:ilvl="7">
+      <w:start w:val="1"/>
+      <w:numFmt w:val="decimal"/>
+      <w:lvlText w:val="%1.%2.%3.%4.%5.%6.%7.%8"/>
+      <w:lvlJc w:val="left"/>
+      <w:pPr>
+        <w:ind w:left="1800" w:hanging="1800"/>
+      </w:pPr>
+      <w:rPr>
+        <w:rFonts w:hint="default"/>
+        <w:b/>
+      </w:rPr>
+    </w:lvl>
+    <w:lvl w:ilvl="8">
+      <w:start w:val="1"/>
+      <w:numFmt w:val="decimal"/>
+      <w:lvlText w:val="%1.%2.%3.%4.%5.%6.%7.%8.%9"/>
+      <w:lvlJc w:val="left"/>
+      <w:pPr>
+        <w:ind w:left="1800" w:hanging="1800"/>
+      </w:pPr>
+      <w:rPr>
+        <w:rFonts w:hint="default"/>
+        <w:b/>
+      </w:rPr>
+    </w:lvl>
+  </w:abstractNum>
+  <w:abstractNum w:abstractNumId="4" w15:restartNumberingAfterBreak="0">
     <w:nsid w:val="38AB4096"/>
     <w:multiLevelType w:val="hybridMultilevel"/>
     <w:tmpl w:val="5F20D216"/>
@@ -701,7 +2518,7 @@
       </w:pPr>
     </w:lvl>
   </w:abstractNum>
-  <w:abstractNum w:abstractNumId="4" w15:restartNumberingAfterBreak="0">
+  <w:abstractNum w:abstractNumId="5" w15:restartNumberingAfterBreak="0">
     <w:nsid w:val="38BA6984"/>
     <w:multiLevelType w:val="hybridMultilevel"/>
     <w:tmpl w:val="E2CAF266"/>
@@ -790,7 +2607,7 @@
       </w:pPr>
     </w:lvl>
   </w:abstractNum>
-  <w:abstractNum w:abstractNumId="5" w15:restartNumberingAfterBreak="0">
+  <w:abstractNum w:abstractNumId="6" w15:restartNumberingAfterBreak="0">
     <w:nsid w:val="3C2B099D"/>
     <w:multiLevelType w:val="hybridMultilevel"/>
     <w:tmpl w:val="ECD08B3A"/>
@@ -879,7 +2696,7 @@
       </w:pPr>
     </w:lvl>
   </w:abstractNum>
-  <w:abstractNum w:abstractNumId="6" w15:restartNumberingAfterBreak="0">
+  <w:abstractNum w:abstractNumId="7" w15:restartNumberingAfterBreak="0">
     <w:nsid w:val="595C7139"/>
     <w:multiLevelType w:val="hybridMultilevel"/>
     <w:tmpl w:val="834A4860"/>
@@ -968,7 +2785,7 @@
       </w:pPr>
     </w:lvl>
   </w:abstractNum>
-  <w:abstractNum w:abstractNumId="7" w15:restartNumberingAfterBreak="0">
+  <w:abstractNum w:abstractNumId="8" w15:restartNumberingAfterBreak="0">
     <w:nsid w:val="652D2A80"/>
     <w:multiLevelType w:val="hybridMultilevel"/>
     <w:tmpl w:val="40989336"/>
@@ -1058,28 +2875,31 @@
     </w:lvl>
   </w:abstractNum>
   <w:num w:numId="1">
-    <w:abstractNumId w:val="3"/>
+    <w:abstractNumId w:val="4"/>
   </w:num>
   <w:num w:numId="2">
-    <w:abstractNumId w:val="6"/>
+    <w:abstractNumId w:val="7"/>
   </w:num>
   <w:num w:numId="3">
     <w:abstractNumId w:val="0"/>
   </w:num>
   <w:num w:numId="4">
-    <w:abstractNumId w:val="4"/>
+    <w:abstractNumId w:val="5"/>
   </w:num>
   <w:num w:numId="5">
-    <w:abstractNumId w:val="5"/>
+    <w:abstractNumId w:val="6"/>
   </w:num>
   <w:num w:numId="6">
-    <w:abstractNumId w:val="7"/>
+    <w:abstractNumId w:val="8"/>
   </w:num>
   <w:num w:numId="7">
     <w:abstractNumId w:val="1"/>
   </w:num>
   <w:num w:numId="8">
     <w:abstractNumId w:val="2"/>
+  </w:num>
+  <w:num w:numId="9">
+    <w:abstractNumId w:val="3"/>
   </w:num>
 </w:numbering>
 </file>
@@ -1101,7 +2921,7 @@
       </w:pPr>
     </w:pPrDefault>
   </w:docDefaults>
-  <w:latentStyles w:defLockedState="0" w:defUIPriority="99" w:defSemiHidden="0" w:defUnhideWhenUsed="0" w:defQFormat="0" w:count="371">
+  <w:latentStyles w:defLockedState="0" w:defUIPriority="99" w:defSemiHidden="0" w:defUnhideWhenUsed="0" w:defQFormat="0" w:count="373">
     <w:lsdException w:name="Normal" w:uiPriority="0" w:qFormat="1"/>
     <w:lsdException w:name="heading 1" w:uiPriority="9" w:qFormat="1"/>
     <w:lsdException w:name="heading 2" w:semiHidden="1" w:uiPriority="9" w:unhideWhenUsed="1" w:qFormat="1"/>
@@ -1207,7 +3027,6 @@
     <w:lsdException w:name="HTML Sample" w:semiHidden="1" w:unhideWhenUsed="1"/>
     <w:lsdException w:name="HTML Typewriter" w:semiHidden="1" w:unhideWhenUsed="1"/>
     <w:lsdException w:name="HTML Variable" w:semiHidden="1" w:unhideWhenUsed="1"/>
-    <w:lsdException w:name="Normal Table" w:semiHidden="1" w:unhideWhenUsed="1"/>
     <w:lsdException w:name="annotation subject" w:semiHidden="1" w:unhideWhenUsed="1"/>
     <w:lsdException w:name="No List" w:semiHidden="1" w:unhideWhenUsed="1"/>
     <w:lsdException w:name="Outline List 1" w:semiHidden="1" w:unhideWhenUsed="1"/>
@@ -1253,11 +3072,9 @@
     <w:lsdException w:name="Table Subtle 1" w:semiHidden="1" w:unhideWhenUsed="1"/>
     <w:lsdException w:name="Table Subtle 2" w:semiHidden="1" w:unhideWhenUsed="1"/>
     <w:lsdException w:name="Table Web 1" w:semiHidden="1" w:unhideWhenUsed="1"/>
-    <w:lsdException w:name="Table Web 2" w:semiHidden="1" w:unhideWhenUsed="1"/>
     <w:lsdException w:name="Table Web 3" w:semiHidden="1" w:unhideWhenUsed="1"/>
     <w:lsdException w:name="Balloon Text" w:semiHidden="1" w:unhideWhenUsed="1"/>
     <w:lsdException w:name="Table Grid" w:uiPriority="39"/>
-    <w:lsdException w:name="Table Theme" w:semiHidden="1" w:unhideWhenUsed="1"/>
     <w:lsdException w:name="Placeholder Text" w:semiHidden="1"/>
     <w:lsdException w:name="No Spacing" w:uiPriority="1" w:qFormat="1"/>
     <w:lsdException w:name="Light Shading" w:uiPriority="60"/>
@@ -1473,6 +3290,8 @@
     <w:lsdException w:name="List Table 5 Dark Accent 6" w:uiPriority="50"/>
     <w:lsdException w:name="List Table 6 Colorful Accent 6" w:uiPriority="51"/>
     <w:lsdException w:name="List Table 7 Colorful Accent 6" w:uiPriority="52"/>
+    <w:lsdException w:name="Mention" w:semiHidden="1" w:unhideWhenUsed="1"/>
+    <w:lsdException w:name="Smart Hyperlink" w:semiHidden="1" w:unhideWhenUsed="1"/>
   </w:latentStyles>
   <w:style w:type="paragraph" w:default="1" w:styleId="Normal">
     <w:name w:val="Normal"/>
@@ -1540,6 +3359,75 @@
     <w:name w:val="s1"/>
     <w:basedOn w:val="DefaultParagraphFont"/>
     <w:rsid w:val="00543694"/>
+  </w:style>
+  <w:style w:type="paragraph" w:styleId="NoSpacing">
+    <w:name w:val="No Spacing"/>
+    <w:link w:val="NoSpacingChar"/>
+    <w:uiPriority w:val="1"/>
+    <w:qFormat/>
+    <w:rsid w:val="00404460"/>
+    <w:pPr>
+      <w:spacing w:after="0" w:line="240" w:lineRule="auto"/>
+    </w:pPr>
+    <w:rPr>
+      <w:rFonts w:asciiTheme="minorHAnsi" w:eastAsiaTheme="minorEastAsia" w:hAnsiTheme="minorHAnsi"/>
+      <w:sz w:val="22"/>
+    </w:rPr>
+  </w:style>
+  <w:style w:type="character" w:customStyle="1" w:styleId="NoSpacingChar">
+    <w:name w:val="No Spacing Char"/>
+    <w:basedOn w:val="DefaultParagraphFont"/>
+    <w:link w:val="NoSpacing"/>
+    <w:uiPriority w:val="1"/>
+    <w:rsid w:val="00404460"/>
+    <w:rPr>
+      <w:rFonts w:asciiTheme="minorHAnsi" w:eastAsiaTheme="minorEastAsia" w:hAnsiTheme="minorHAnsi"/>
+      <w:sz w:val="22"/>
+    </w:rPr>
+  </w:style>
+  <w:style w:type="paragraph" w:styleId="Header">
+    <w:name w:val="header"/>
+    <w:basedOn w:val="Normal"/>
+    <w:link w:val="HeaderChar"/>
+    <w:uiPriority w:val="99"/>
+    <w:unhideWhenUsed/>
+    <w:rsid w:val="00255581"/>
+    <w:pPr>
+      <w:tabs>
+        <w:tab w:val="center" w:pos="4680"/>
+        <w:tab w:val="right" w:pos="9360"/>
+      </w:tabs>
+      <w:spacing w:after="0" w:line="240" w:lineRule="auto"/>
+    </w:pPr>
+  </w:style>
+  <w:style w:type="character" w:customStyle="1" w:styleId="HeaderChar">
+    <w:name w:val="Header Char"/>
+    <w:basedOn w:val="DefaultParagraphFont"/>
+    <w:link w:val="Header"/>
+    <w:uiPriority w:val="99"/>
+    <w:rsid w:val="00255581"/>
+  </w:style>
+  <w:style w:type="paragraph" w:styleId="Footer">
+    <w:name w:val="footer"/>
+    <w:basedOn w:val="Normal"/>
+    <w:link w:val="FooterChar"/>
+    <w:uiPriority w:val="99"/>
+    <w:unhideWhenUsed/>
+    <w:rsid w:val="00255581"/>
+    <w:pPr>
+      <w:tabs>
+        <w:tab w:val="center" w:pos="4680"/>
+        <w:tab w:val="right" w:pos="9360"/>
+      </w:tabs>
+      <w:spacing w:after="0" w:line="240" w:lineRule="auto"/>
+    </w:pPr>
+  </w:style>
+  <w:style w:type="character" w:customStyle="1" w:styleId="FooterChar">
+    <w:name w:val="Footer Char"/>
+    <w:basedOn w:val="DefaultParagraphFont"/>
+    <w:link w:val="Footer"/>
+    <w:uiPriority w:val="99"/>
+    <w:rsid w:val="00255581"/>
   </w:style>
 </w:styles>
 </file>
@@ -1837,4 +3725,16 @@
     </a:ext>
   </a:extLst>
 </a:theme>
+</file>
+
+<file path=customXml/item1.xml><?xml version="1.0" encoding="utf-8"?>
+<b:Sources xmlns:b="http://schemas.openxmlformats.org/officeDocument/2006/bibliography" xmlns="http://schemas.openxmlformats.org/officeDocument/2006/bibliography" SelectedStyle="\APASixthEditionOfficeOnline.xsl" StyleName="APA" Version="6"/>
+</file>
+
+<file path=customXml/itemProps1.xml><?xml version="1.0" encoding="utf-8"?>
+<ds:datastoreItem xmlns:ds="http://schemas.openxmlformats.org/officeDocument/2006/customXml" ds:itemID="{DCE81352-99B0-440E-8A71-43540A6EFBD0}">
+  <ds:schemaRefs>
+    <ds:schemaRef ds:uri="http://schemas.openxmlformats.org/officeDocument/2006/bibliography"/>
+  </ds:schemaRefs>
+</ds:datastoreItem>
 </file>
</xml_diff>

<commit_message>
Edit Báo cáo #2
</commit_message>
<xml_diff>
--- a/Báo cáo.docx
+++ b/Báo cáo.docx
@@ -347,8 +347,6 @@
       <w:pPr>
         <w:spacing w:after="100" w:line="360" w:lineRule="auto"/>
       </w:pPr>
-      <w:bookmarkStart w:id="0" w:name="_GoBack"/>
-      <w:bookmarkEnd w:id="0"/>
     </w:p>
     <w:p>
       <w:pPr>
@@ -1666,6 +1664,24 @@
       <w:pPr>
         <w:spacing w:after="100" w:line="360" w:lineRule="auto"/>
         <w:rPr>
+          <w:b/>
+          <w:sz w:val="26"/>
+          <w:szCs w:val="26"/>
+        </w:rPr>
+      </w:pPr>
+      <w:r>
+        <w:rPr>
+          <w:b/>
+          <w:sz w:val="26"/>
+          <w:szCs w:val="26"/>
+        </w:rPr>
+        <w:t>3.1 Đặc tả hệ thống</w:t>
+      </w:r>
+    </w:p>
+    <w:p>
+      <w:pPr>
+        <w:spacing w:after="100" w:line="360" w:lineRule="auto"/>
+        <w:rPr>
           <w:sz w:val="26"/>
           <w:szCs w:val="26"/>
         </w:rPr>
@@ -1755,7 +1771,97 @@
     </w:p>
     <w:p>
       <w:pPr>
-        <w:spacing w:after="100" w:line="360" w:lineRule="auto"/>
+        <w:rPr>
+          <w:b/>
+          <w:sz w:val="26"/>
+          <w:szCs w:val="26"/>
+        </w:rPr>
+      </w:pPr>
+      <w:r>
+        <w:rPr>
+          <w:b/>
+          <w:sz w:val="26"/>
+          <w:szCs w:val="26"/>
+        </w:rPr>
+        <w:t>3.2 Các mô hình</w:t>
+      </w:r>
+    </w:p>
+    <w:p>
+      <w:pPr>
+        <w:rPr>
+          <w:b/>
+          <w:sz w:val="26"/>
+          <w:szCs w:val="26"/>
+        </w:rPr>
+      </w:pPr>
+    </w:p>
+    <w:p>
+      <w:pPr>
+        <w:rPr>
+          <w:b/>
+          <w:sz w:val="26"/>
+          <w:szCs w:val="26"/>
+        </w:rPr>
+      </w:pPr>
+    </w:p>
+    <w:p>
+      <w:pPr>
+        <w:keepNext/>
+        <w:jc w:val="center"/>
+      </w:pPr>
+      <w:r>
+        <w:rPr>
+          <w:noProof/>
+        </w:rPr>
+        <w:drawing>
+          <wp:inline distT="0" distB="0" distL="0" distR="0" wp14:anchorId="0A9F1C78" wp14:editId="075A57E1">
+            <wp:extent cx="6151880" cy="3419475"/>
+            <wp:effectExtent l="0" t="0" r="1270" b="9525"/>
+            <wp:docPr id="1" name="Picture 1"/>
+            <wp:cNvGraphicFramePr>
+              <a:graphicFrameLocks xmlns:a="http://schemas.openxmlformats.org/drawingml/2006/main" noChangeAspect="1"/>
+            </wp:cNvGraphicFramePr>
+            <a:graphic xmlns:a="http://schemas.openxmlformats.org/drawingml/2006/main">
+              <a:graphicData uri="http://schemas.openxmlformats.org/drawingml/2006/picture">
+                <pic:pic xmlns:pic="http://schemas.openxmlformats.org/drawingml/2006/picture">
+                  <pic:nvPicPr>
+                    <pic:cNvPr id="1" name=""/>
+                    <pic:cNvPicPr/>
+                  </pic:nvPicPr>
+                  <pic:blipFill>
+                    <a:blip r:embed="rId9"/>
+                    <a:stretch>
+                      <a:fillRect/>
+                    </a:stretch>
+                  </pic:blipFill>
+                  <pic:spPr>
+                    <a:xfrm>
+                      <a:off x="0" y="0"/>
+                      <a:ext cx="6151880" cy="3419475"/>
+                    </a:xfrm>
+                    <a:prstGeom prst="rect">
+                      <a:avLst/>
+                    </a:prstGeom>
+                  </pic:spPr>
+                </pic:pic>
+              </a:graphicData>
+            </a:graphic>
+          </wp:inline>
+        </w:drawing>
+      </w:r>
+    </w:p>
+    <w:p>
+      <w:pPr>
+        <w:pStyle w:val="Caption"/>
+        <w:jc w:val="center"/>
+      </w:pPr>
+      <w:r>
+        <w:t>Sơ đồ cơ sở dữ liệu</w:t>
+      </w:r>
+    </w:p>
+    <w:p>
+      <w:pPr>
+        <w:jc w:val="center"/>
         <w:rPr>
           <w:sz w:val="26"/>
           <w:szCs w:val="26"/>
@@ -1771,13 +1877,235 @@
     </w:p>
     <w:p>
       <w:pPr>
-        <w:spacing w:after="100" w:line="360" w:lineRule="auto"/>
-        <w:rPr>
-          <w:b/>
-          <w:sz w:val="26"/>
-          <w:szCs w:val="26"/>
-        </w:rPr>
-      </w:pPr>
+        <w:keepNext/>
+        <w:jc w:val="center"/>
+      </w:pPr>
+      <w:r>
+        <w:rPr>
+          <w:noProof/>
+        </w:rPr>
+        <w:lastRenderedPageBreak/>
+        <w:drawing>
+          <wp:inline distT="0" distB="0" distL="0" distR="0" wp14:anchorId="4DE9A5ED" wp14:editId="178F5B61">
+            <wp:extent cx="6151880" cy="3549015"/>
+            <wp:effectExtent l="0" t="0" r="1270" b="0"/>
+            <wp:docPr id="2" name="Picture 2"/>
+            <wp:cNvGraphicFramePr>
+              <a:graphicFrameLocks xmlns:a="http://schemas.openxmlformats.org/drawingml/2006/main" noChangeAspect="1"/>
+            </wp:cNvGraphicFramePr>
+            <a:graphic xmlns:a="http://schemas.openxmlformats.org/drawingml/2006/main">
+              <a:graphicData uri="http://schemas.openxmlformats.org/drawingml/2006/picture">
+                <pic:pic xmlns:pic="http://schemas.openxmlformats.org/drawingml/2006/picture">
+                  <pic:nvPicPr>
+                    <pic:cNvPr id="1" name=""/>
+                    <pic:cNvPicPr/>
+                  </pic:nvPicPr>
+                  <pic:blipFill>
+                    <a:blip r:embed="rId10"/>
+                    <a:stretch>
+                      <a:fillRect/>
+                    </a:stretch>
+                  </pic:blipFill>
+                  <pic:spPr>
+                    <a:xfrm>
+                      <a:off x="0" y="0"/>
+                      <a:ext cx="6151880" cy="3549015"/>
+                    </a:xfrm>
+                    <a:prstGeom prst="rect">
+                      <a:avLst/>
+                    </a:prstGeom>
+                  </pic:spPr>
+                </pic:pic>
+              </a:graphicData>
+            </a:graphic>
+          </wp:inline>
+        </w:drawing>
+      </w:r>
+    </w:p>
+    <w:p>
+      <w:pPr>
+        <w:pStyle w:val="Caption"/>
+        <w:jc w:val="center"/>
+      </w:pPr>
+      <w:r>
+        <w:t xml:space="preserve">Sơ đồ CDM - </w:t>
+      </w:r>
+      <w:r>
+        <w:t>Conceptual</w:t>
+      </w:r>
+      <w:r>
+        <w:t xml:space="preserve"> </w:t>
+      </w:r>
+      <w:r>
+        <w:t>Data</w:t>
+      </w:r>
+      <w:r>
+        <w:t xml:space="preserve"> </w:t>
+      </w:r>
+      <w:r>
+        <w:t>Model</w:t>
+      </w:r>
+    </w:p>
+    <w:p>
+      <w:pPr>
+        <w:keepNext/>
+        <w:jc w:val="center"/>
+      </w:pPr>
+      <w:r>
+        <w:rPr>
+          <w:noProof/>
+        </w:rPr>
+        <w:drawing>
+          <wp:inline distT="0" distB="0" distL="0" distR="0" wp14:anchorId="2CDDE362" wp14:editId="5768F81F">
+            <wp:extent cx="6151880" cy="3825240"/>
+            <wp:effectExtent l="0" t="0" r="1270" b="3810"/>
+            <wp:docPr id="7" name="Picture 7"/>
+            <wp:cNvGraphicFramePr>
+              <a:graphicFrameLocks xmlns:a="http://schemas.openxmlformats.org/drawingml/2006/main" noChangeAspect="1"/>
+            </wp:cNvGraphicFramePr>
+            <a:graphic xmlns:a="http://schemas.openxmlformats.org/drawingml/2006/main">
+              <a:graphicData uri="http://schemas.openxmlformats.org/drawingml/2006/picture">
+                <pic:pic xmlns:pic="http://schemas.openxmlformats.org/drawingml/2006/picture">
+                  <pic:nvPicPr>
+                    <pic:cNvPr id="1" name=""/>
+                    <pic:cNvPicPr/>
+                  </pic:nvPicPr>
+                  <pic:blipFill>
+                    <a:blip r:embed="rId11"/>
+                    <a:stretch>
+                      <a:fillRect/>
+                    </a:stretch>
+                  </pic:blipFill>
+                  <pic:spPr>
+                    <a:xfrm>
+                      <a:off x="0" y="0"/>
+                      <a:ext cx="6151880" cy="3825240"/>
+                    </a:xfrm>
+                    <a:prstGeom prst="rect">
+                      <a:avLst/>
+                    </a:prstGeom>
+                  </pic:spPr>
+                </pic:pic>
+              </a:graphicData>
+            </a:graphic>
+          </wp:inline>
+        </w:drawing>
+      </w:r>
+    </w:p>
+    <w:p>
+      <w:pPr>
+        <w:pStyle w:val="Caption"/>
+        <w:jc w:val="center"/>
+      </w:pPr>
+      <w:r>
+        <w:t>Sơ đồ LDM  - Logical Data Model</w:t>
+      </w:r>
+    </w:p>
+    <w:p>
+      <w:pPr>
+        <w:rPr>
+          <w:b/>
+          <w:sz w:val="26"/>
+          <w:szCs w:val="26"/>
+        </w:rPr>
+      </w:pPr>
+      <w:r>
+        <w:rPr>
+          <w:b/>
+          <w:sz w:val="26"/>
+          <w:szCs w:val="26"/>
+        </w:rPr>
+        <w:br w:type="page"/>
+      </w:r>
+    </w:p>
+    <w:p>
+      <w:pPr>
+        <w:keepNext/>
+      </w:pPr>
+      <w:r>
+        <w:rPr>
+          <w:noProof/>
+        </w:rPr>
+        <w:lastRenderedPageBreak/>
+        <w:drawing>
+          <wp:inline distT="0" distB="0" distL="0" distR="0" wp14:anchorId="240A42AA" wp14:editId="38AC28E2">
+            <wp:extent cx="6151880" cy="4283075"/>
+            <wp:effectExtent l="0" t="0" r="1270" b="3175"/>
+            <wp:docPr id="8" name="Picture 8"/>
+            <wp:cNvGraphicFramePr>
+              <a:graphicFrameLocks xmlns:a="http://schemas.openxmlformats.org/drawingml/2006/main" noChangeAspect="1"/>
+            </wp:cNvGraphicFramePr>
+            <a:graphic xmlns:a="http://schemas.openxmlformats.org/drawingml/2006/main">
+              <a:graphicData uri="http://schemas.openxmlformats.org/drawingml/2006/picture">
+                <pic:pic xmlns:pic="http://schemas.openxmlformats.org/drawingml/2006/picture">
+                  <pic:nvPicPr>
+                    <pic:cNvPr id="1" name=""/>
+                    <pic:cNvPicPr/>
+                  </pic:nvPicPr>
+                  <pic:blipFill>
+                    <a:blip r:embed="rId12"/>
+                    <a:stretch>
+                      <a:fillRect/>
+                    </a:stretch>
+                  </pic:blipFill>
+                  <pic:spPr>
+                    <a:xfrm>
+                      <a:off x="0" y="0"/>
+                      <a:ext cx="6151880" cy="4283075"/>
+                    </a:xfrm>
+                    <a:prstGeom prst="rect">
+                      <a:avLst/>
+                    </a:prstGeom>
+                  </pic:spPr>
+                </pic:pic>
+              </a:graphicData>
+            </a:graphic>
+          </wp:inline>
+        </w:drawing>
+      </w:r>
+    </w:p>
+    <w:p>
+      <w:pPr>
+        <w:pStyle w:val="Caption"/>
+        <w:jc w:val="center"/>
+      </w:pPr>
+      <w:r>
+        <w:t>Sơ đồ PDM - Physical Data Model</w:t>
+      </w:r>
+    </w:p>
+    <w:p>
+      <w:pPr>
+        <w:keepNext/>
+      </w:pPr>
+    </w:p>
+    <w:p>
+      <w:pPr>
+        <w:rPr>
+          <w:b/>
+          <w:sz w:val="26"/>
+          <w:szCs w:val="26"/>
+        </w:rPr>
+      </w:pPr>
+      <w:r>
+        <w:rPr>
+          <w:b/>
+          <w:sz w:val="26"/>
+          <w:szCs w:val="26"/>
+        </w:rPr>
+        <w:br w:type="page"/>
+      </w:r>
+    </w:p>
+    <w:p>
+      <w:pPr>
+        <w:spacing w:after="100" w:line="360" w:lineRule="auto"/>
+        <w:rPr>
+          <w:b/>
+          <w:sz w:val="26"/>
+          <w:szCs w:val="26"/>
+        </w:rPr>
+      </w:pPr>
+      <w:bookmarkStart w:id="0" w:name="_GoBack"/>
+      <w:bookmarkEnd w:id="0"/>
       <w:r>
         <w:rPr>
           <w:b/>
@@ -3027,6 +3355,7 @@
     <w:lsdException w:name="HTML Sample" w:semiHidden="1" w:unhideWhenUsed="1"/>
     <w:lsdException w:name="HTML Typewriter" w:semiHidden="1" w:unhideWhenUsed="1"/>
     <w:lsdException w:name="HTML Variable" w:semiHidden="1" w:unhideWhenUsed="1"/>
+    <w:lsdException w:name="Normal Table" w:semiHidden="1" w:unhideWhenUsed="1"/>
     <w:lsdException w:name="annotation subject" w:semiHidden="1" w:unhideWhenUsed="1"/>
     <w:lsdException w:name="No List" w:semiHidden="1" w:unhideWhenUsed="1"/>
     <w:lsdException w:name="Outline List 1" w:semiHidden="1" w:unhideWhenUsed="1"/>
@@ -3072,9 +3401,11 @@
     <w:lsdException w:name="Table Subtle 1" w:semiHidden="1" w:unhideWhenUsed="1"/>
     <w:lsdException w:name="Table Subtle 2" w:semiHidden="1" w:unhideWhenUsed="1"/>
     <w:lsdException w:name="Table Web 1" w:semiHidden="1" w:unhideWhenUsed="1"/>
+    <w:lsdException w:name="Table Web 2" w:semiHidden="1" w:unhideWhenUsed="1"/>
     <w:lsdException w:name="Table Web 3" w:semiHidden="1" w:unhideWhenUsed="1"/>
     <w:lsdException w:name="Balloon Text" w:semiHidden="1" w:unhideWhenUsed="1"/>
     <w:lsdException w:name="Table Grid" w:uiPriority="39"/>
+    <w:lsdException w:name="Table Theme" w:semiHidden="1" w:unhideWhenUsed="1"/>
     <w:lsdException w:name="Placeholder Text" w:semiHidden="1"/>
     <w:lsdException w:name="No Spacing" w:uiPriority="1" w:qFormat="1"/>
     <w:lsdException w:name="Light Shading" w:uiPriority="60"/>
@@ -3429,6 +3760,25 @@
     <w:uiPriority w:val="99"/>
     <w:rsid w:val="00255581"/>
   </w:style>
+  <w:style w:type="table" w:styleId="TableGrid">
+    <w:name w:val="Table Grid"/>
+    <w:basedOn w:val="TableNormal"/>
+    <w:uiPriority w:val="39"/>
+    <w:rsid w:val="001377B3"/>
+    <w:pPr>
+      <w:spacing w:after="0" w:line="240" w:lineRule="auto"/>
+    </w:pPr>
+    <w:tblPr>
+      <w:tblBorders>
+        <w:top w:val="single" w:sz="4" w:space="0" w:color="auto"/>
+        <w:left w:val="single" w:sz="4" w:space="0" w:color="auto"/>
+        <w:bottom w:val="single" w:sz="4" w:space="0" w:color="auto"/>
+        <w:right w:val="single" w:sz="4" w:space="0" w:color="auto"/>
+        <w:insideH w:val="single" w:sz="4" w:space="0" w:color="auto"/>
+        <w:insideV w:val="single" w:sz="4" w:space="0" w:color="auto"/>
+      </w:tblBorders>
+    </w:tblPr>
+  </w:style>
 </w:styles>
 </file>
 
@@ -3732,7 +4082,7 @@
 </file>
 
 <file path=customXml/itemProps1.xml><?xml version="1.0" encoding="utf-8"?>
-<ds:datastoreItem xmlns:ds="http://schemas.openxmlformats.org/officeDocument/2006/customXml" ds:itemID="{DCE81352-99B0-440E-8A71-43540A6EFBD0}">
+<ds:datastoreItem xmlns:ds="http://schemas.openxmlformats.org/officeDocument/2006/customXml" ds:itemID="{8924CEEF-6135-4B76-B19B-023E67705BD7}">
   <ds:schemaRefs>
     <ds:schemaRef ds:uri="http://schemas.openxmlformats.org/officeDocument/2006/bibliography"/>
   </ds:schemaRefs>

</xml_diff>